<commit_message>
fix typos and format
</commit_message>
<xml_diff>
--- a/Laboratoire3/Rapport-Laboratoire3.docx
+++ b/Laboratoire3/Rapport-Laboratoire3.docx
@@ -1,10 +1,10 @@
 
 <file path=word/document.xml><?xml version="1.0" encoding="utf-8"?>
-<w:document xmlns:wpc="http://schemas.microsoft.com/office/word/2010/wordprocessingCanvas" xmlns:cx="http://schemas.microsoft.com/office/drawing/2014/chartex" xmlns:cx1="http://schemas.microsoft.com/office/drawing/2015/9/8/chartex" xmlns:cx2="http://schemas.microsoft.com/office/drawing/2015/10/21/chartex" xmlns:cx3="http://schemas.microsoft.com/office/drawing/2016/5/9/chartex" xmlns:cx4="http://schemas.microsoft.com/office/drawing/2016/5/10/chartex" xmlns:cx5="http://schemas.microsoft.com/office/drawing/2016/5/11/chartex" xmlns:cx6="http://schemas.microsoft.com/office/drawing/2016/5/12/chartex" xmlns:cx7="http://schemas.microsoft.com/office/drawing/2016/5/13/chartex" xmlns:cx8="http://schemas.microsoft.com/office/drawing/2016/5/14/chartex" xmlns:mc="http://schemas.openxmlformats.org/markup-compatibility/2006" xmlns:aink="http://schemas.microsoft.com/office/drawing/2016/ink" xmlns:am3d="http://schemas.microsoft.com/office/drawing/2017/model3d" xmlns:o="urn:schemas-microsoft-com:office:office" xmlns:r="http://schemas.openxmlformats.org/officeDocument/2006/relationships" xmlns:m="http://schemas.openxmlformats.org/officeDocument/2006/math" xmlns:v="urn:schemas-microsoft-com:vml" xmlns:wp14="http://schemas.microsoft.com/office/word/2010/wordprocessingDrawing" xmlns:wp="http://schemas.openxmlformats.org/drawingml/2006/wordprocessingDrawing" xmlns:w10="urn:schemas-microsoft-com:office:word" xmlns:w="http://schemas.openxmlformats.org/wordprocessingml/2006/main" xmlns:w14="http://schemas.microsoft.com/office/word/2010/wordml" xmlns:w15="http://schemas.microsoft.com/office/word/2012/wordml" xmlns:w16cid="http://schemas.microsoft.com/office/word/2016/wordml/cid" xmlns:w16se="http://schemas.microsoft.com/office/word/2015/wordml/symex" xmlns:wpg="http://schemas.microsoft.com/office/word/2010/wordprocessingGroup" xmlns:wpi="http://schemas.microsoft.com/office/word/2010/wordprocessingInk" xmlns:wne="http://schemas.microsoft.com/office/word/2006/wordml" xmlns:wps="http://schemas.microsoft.com/office/word/2010/wordprocessingShape" mc:Ignorable="w14 w15 w16se w16cid wp14">
+<w:document xmlns:ve="http://schemas.openxmlformats.org/markup-compatibility/2006" xmlns:o="urn:schemas-microsoft-com:office:office" xmlns:r="http://schemas.openxmlformats.org/officeDocument/2006/relationships" xmlns:m="http://schemas.openxmlformats.org/officeDocument/2006/math" xmlns:v="urn:schemas-microsoft-com:vml" xmlns:wp="http://schemas.openxmlformats.org/drawingml/2006/wordprocessingDrawing" xmlns:w10="urn:schemas-microsoft-com:office:word" xmlns:w="http://schemas.openxmlformats.org/wordprocessingml/2006/main" xmlns:wne="http://schemas.microsoft.com/office/word/2006/wordml">
   <w:body>
     <w:p>
       <w:pPr>
-        <w:pStyle w:val="Titre"/>
+        <w:pStyle w:val="Title"/>
         <w:jc w:val="center"/>
       </w:pPr>
       <w:r>
@@ -36,7 +36,7 @@
     </w:p>
     <w:p>
       <w:pPr>
-        <w:pStyle w:val="Titre"/>
+        <w:pStyle w:val="Title"/>
         <w:jc w:val="center"/>
         <w:rPr>
           <w:rFonts w:eastAsia="MS Mincho"/>
@@ -301,7 +301,7 @@
     </w:p>
     <w:p>
       <w:pPr>
-        <w:pStyle w:val="Titre1"/>
+        <w:pStyle w:val="Heading1"/>
       </w:pPr>
       <w:r>
         <w:lastRenderedPageBreak/>
@@ -310,7 +310,7 @@
     </w:p>
     <w:p>
       <w:pPr>
-        <w:pStyle w:val="Titre2"/>
+        <w:pStyle w:val="Heading2"/>
       </w:pPr>
       <w:r>
         <w:t>Création du projet</w:t>
@@ -324,18 +324,10 @@
     </w:p>
     <w:p>
       <w:pPr>
-        <w:pStyle w:val="Titre2"/>
-      </w:pPr>
-      <w:r>
-        <w:t xml:space="preserve">Création de </w:t>
-      </w:r>
-      <w:proofErr w:type="spellStart"/>
-      <w:r>
-        <w:t>target</w:t>
-      </w:r>
-      <w:proofErr w:type="spellEnd"/>
-      <w:r>
-        <w:t xml:space="preserve"> de simulation</w:t>
+        <w:pStyle w:val="Heading2"/>
+      </w:pPr>
+      <w:r>
+        <w:t>Création de target de simulation</w:t>
       </w:r>
     </w:p>
     <w:p>
@@ -346,7 +338,7 @@
     </w:p>
     <w:p>
       <w:pPr>
-        <w:pStyle w:val="Titre2"/>
+        <w:pStyle w:val="Heading2"/>
       </w:pPr>
       <w:r>
         <w:t>Écriture du fichier main :</w:t>
@@ -354,7 +346,7 @@
     </w:p>
     <w:p>
       <w:pPr>
-        <w:pStyle w:val="Paragraphedeliste"/>
+        <w:pStyle w:val="ListParagraph"/>
         <w:numPr>
           <w:ilvl w:val="0"/>
           <w:numId w:val="1"/>
@@ -366,7 +358,7 @@
     </w:p>
     <w:p>
       <w:pPr>
-        <w:pStyle w:val="Paragraphedeliste"/>
+        <w:pStyle w:val="ListParagraph"/>
         <w:numPr>
           <w:ilvl w:val="0"/>
           <w:numId w:val="1"/>
@@ -378,7 +370,7 @@
     </w:p>
     <w:p>
       <w:pPr>
-        <w:pStyle w:val="Paragraphedeliste"/>
+        <w:pStyle w:val="ListParagraph"/>
         <w:numPr>
           <w:ilvl w:val="0"/>
           <w:numId w:val="1"/>
@@ -396,9 +388,10 @@
       <w:r>
         <w:rPr>
           <w:noProof/>
+          <w:lang w:val="en-CA" w:eastAsia="ja-JP"/>
         </w:rPr>
         <w:drawing>
-          <wp:inline distT="0" distB="0" distL="0" distR="0" wp14:anchorId="41ED5210" wp14:editId="476AEF7B">
+          <wp:inline distT="0" distB="0" distL="0" distR="0">
             <wp:extent cx="3832860" cy="4138769"/>
             <wp:effectExtent l="0" t="0" r="0" b="0"/>
             <wp:docPr id="2" name="Image 2"/>
@@ -413,7 +406,7 @@
                     <pic:cNvPicPr/>
                   </pic:nvPicPr>
                   <pic:blipFill rotWithShape="1">
-                    <a:blip r:embed="rId5"/>
+                    <a:blip r:embed="rId5" cstate="print"/>
                     <a:srcRect l="19305" t="8889" r="51111" b="34321"/>
                     <a:stretch/>
                   </pic:blipFill>
@@ -430,7 +423,7 @@
                     </a:ln>
                     <a:extLst>
                       <a:ext uri="{53640926-AAD7-44D8-BBD7-CCE9431645EC}">
-                        <a14:shadowObscured xmlns:a14="http://schemas.microsoft.com/office/drawing/2010/main"/>
+                        <a14:shadowObscured xmlns:a14="http://schemas.microsoft.com/office/drawing/2010/main" xmlns:wps="http://schemas.microsoft.com/office/word/2010/wordprocessingShape" xmlns:wpi="http://schemas.microsoft.com/office/word/2010/wordprocessingInk" xmlns:wpg="http://schemas.microsoft.com/office/word/2010/wordprocessingGroup" xmlns:w16se="http://schemas.microsoft.com/office/word/2015/wordml/symex" xmlns:w16cid="http://schemas.microsoft.com/office/word/2016/wordml/cid" xmlns:w15="http://schemas.microsoft.com/office/word/2012/wordml" xmlns:w14="http://schemas.microsoft.com/office/word/2010/wordml" xmlns:w="http://schemas.openxmlformats.org/wordprocessingml/2006/main" xmlns:w10="urn:schemas-microsoft-com:office:word" xmlns:wp14="http://schemas.microsoft.com/office/word/2010/wordprocessingDrawing" xmlns:v="urn:schemas-microsoft-com:vml" xmlns:o="urn:schemas-microsoft-com:office:office" xmlns:am3d="http://schemas.microsoft.com/office/drawing/2017/model3d" xmlns:aink="http://schemas.microsoft.com/office/drawing/2016/ink" xmlns:mc="http://schemas.openxmlformats.org/markup-compatibility/2006" xmlns:cx8="http://schemas.microsoft.com/office/drawing/2016/5/14/chartex" xmlns:cx7="http://schemas.microsoft.com/office/drawing/2016/5/13/chartex" xmlns:cx6="http://schemas.microsoft.com/office/drawing/2016/5/12/chartex" xmlns:cx5="http://schemas.microsoft.com/office/drawing/2016/5/11/chartex" xmlns:cx4="http://schemas.microsoft.com/office/drawing/2016/5/10/chartex" xmlns:cx3="http://schemas.microsoft.com/office/drawing/2016/5/9/chartex" xmlns:cx2="http://schemas.microsoft.com/office/drawing/2015/10/21/chartex" xmlns:cx1="http://schemas.microsoft.com/office/drawing/2015/9/8/chartex" xmlns:cx="http://schemas.microsoft.com/office/drawing/2014/chartex" xmlns:wpc="http://schemas.microsoft.com/office/word/2010/wordprocessingCanvas" xmlns=""/>
                       </a:ext>
                     </a:extLst>
                   </pic:spPr>
@@ -443,7 +436,7 @@
     </w:p>
     <w:p>
       <w:pPr>
-        <w:pStyle w:val="Lgende"/>
+        <w:pStyle w:val="Caption"/>
         <w:jc w:val="center"/>
       </w:pPr>
       <w:r>
@@ -471,13 +464,8 @@
         <w:fldChar w:fldCharType="end"/>
       </w:r>
       <w:r>
-        <w:t xml:space="preserve"> </w:t>
-      </w:r>
-      <w:proofErr w:type="spellStart"/>
-      <w:r>
-        <w:t>main.c</w:t>
-      </w:r>
-      <w:proofErr w:type="spellEnd"/>
+        <w:t xml:space="preserve"> main.c</w:t>
+      </w:r>
     </w:p>
     <w:p>
       <w:r>
@@ -486,7 +474,7 @@
     </w:p>
     <w:p>
       <w:pPr>
-        <w:pStyle w:val="Titre1"/>
+        <w:pStyle w:val="Heading1"/>
       </w:pPr>
       <w:r>
         <w:lastRenderedPageBreak/>
@@ -495,31 +483,31 @@
     </w:p>
     <w:p>
       <w:r>
-        <w:t xml:space="preserve">La fonction </w:t>
-      </w:r>
-      <w:proofErr w:type="spellStart"/>
-      <w:r>
-        <w:rPr>
-          <w:rFonts w:ascii="Consolas" w:hAnsi="Consolas" w:cs="Consolas"/>
-          <w:color w:val="000000"/>
-          <w:sz w:val="20"/>
-          <w:szCs w:val="20"/>
-          <w:highlight w:val="lightGray"/>
-        </w:rPr>
+        <w:t xml:space="preserve">La </w:t>
+      </w:r>
+      <w:r>
+        <w:t>fonction</w:t>
+      </w:r>
+      <w:r>
+        <w:t> </w:t>
+      </w:r>
+      <w:r>
+        <w:t xml:space="preserve"> </w:t>
+      </w:r>
+      <w:r>
+        <w:t>« </w:t>
+      </w:r>
+      <w:r>
         <w:t>y_nooptimization</w:t>
       </w:r>
-      <w:proofErr w:type="spellEnd"/>
-      <w:r>
-        <w:rPr>
-          <w:rFonts w:ascii="Consolas" w:hAnsi="Consolas" w:cs="Consolas"/>
-          <w:color w:val="000000"/>
-          <w:sz w:val="20"/>
-          <w:szCs w:val="20"/>
-        </w:rPr>
-        <w:t xml:space="preserve"> </w:t>
-      </w:r>
-      <w:r>
-        <w:t>ne comporte aucune optimisation</w:t>
+      <w:r>
+        <w:t> » </w:t>
+      </w:r>
+      <w:r>
+        <w:t>ne comporte</w:t>
+      </w:r>
+      <w:r>
+        <w:t xml:space="preserve"> aucune optimisation</w:t>
       </w:r>
       <w:r>
         <w:t>.</w:t>
@@ -533,9 +521,10 @@
       <w:r>
         <w:rPr>
           <w:noProof/>
+          <w:lang w:val="en-CA" w:eastAsia="ja-JP"/>
         </w:rPr>
         <w:drawing>
-          <wp:inline distT="0" distB="0" distL="0" distR="0" wp14:anchorId="3F970CB2" wp14:editId="20CED04C">
+          <wp:inline distT="0" distB="0" distL="0" distR="0">
             <wp:extent cx="3002280" cy="5389339"/>
             <wp:effectExtent l="0" t="0" r="7620" b="1905"/>
             <wp:docPr id="4" name="Image 4"/>
@@ -550,7 +539,7 @@
                     <pic:cNvPicPr/>
                   </pic:nvPicPr>
                   <pic:blipFill rotWithShape="1">
-                    <a:blip r:embed="rId6"/>
+                    <a:blip r:embed="rId6" cstate="print"/>
                     <a:srcRect l="19861" t="8642" r="63194" b="37284"/>
                     <a:stretch/>
                   </pic:blipFill>
@@ -567,7 +556,7 @@
                     </a:ln>
                     <a:extLst>
                       <a:ext uri="{53640926-AAD7-44D8-BBD7-CCE9431645EC}">
-                        <a14:shadowObscured xmlns:a14="http://schemas.microsoft.com/office/drawing/2010/main"/>
+                        <a14:shadowObscured xmlns:a14="http://schemas.microsoft.com/office/drawing/2010/main" xmlns:wps="http://schemas.microsoft.com/office/word/2010/wordprocessingShape" xmlns:wpi="http://schemas.microsoft.com/office/word/2010/wordprocessingInk" xmlns:wpg="http://schemas.microsoft.com/office/word/2010/wordprocessingGroup" xmlns:w16se="http://schemas.microsoft.com/office/word/2015/wordml/symex" xmlns:w16cid="http://schemas.microsoft.com/office/word/2016/wordml/cid" xmlns:w15="http://schemas.microsoft.com/office/word/2012/wordml" xmlns:w14="http://schemas.microsoft.com/office/word/2010/wordml" xmlns:w="http://schemas.openxmlformats.org/wordprocessingml/2006/main" xmlns:w10="urn:schemas-microsoft-com:office:word" xmlns:wp14="http://schemas.microsoft.com/office/word/2010/wordprocessingDrawing" xmlns:v="urn:schemas-microsoft-com:vml" xmlns:o="urn:schemas-microsoft-com:office:office" xmlns:am3d="http://schemas.microsoft.com/office/drawing/2017/model3d" xmlns:aink="http://schemas.microsoft.com/office/drawing/2016/ink" xmlns:mc="http://schemas.openxmlformats.org/markup-compatibility/2006" xmlns:cx8="http://schemas.microsoft.com/office/drawing/2016/5/14/chartex" xmlns:cx7="http://schemas.microsoft.com/office/drawing/2016/5/13/chartex" xmlns:cx6="http://schemas.microsoft.com/office/drawing/2016/5/12/chartex" xmlns:cx5="http://schemas.microsoft.com/office/drawing/2016/5/11/chartex" xmlns:cx4="http://schemas.microsoft.com/office/drawing/2016/5/10/chartex" xmlns:cx3="http://schemas.microsoft.com/office/drawing/2016/5/9/chartex" xmlns:cx2="http://schemas.microsoft.com/office/drawing/2015/10/21/chartex" xmlns:cx1="http://schemas.microsoft.com/office/drawing/2015/9/8/chartex" xmlns:cx="http://schemas.microsoft.com/office/drawing/2014/chartex" xmlns:wpc="http://schemas.microsoft.com/office/word/2010/wordprocessingCanvas" xmlns=""/>
                       </a:ext>
                     </a:extLst>
                   </pic:spPr>
@@ -580,7 +569,7 @@
     </w:p>
     <w:p>
       <w:pPr>
-        <w:pStyle w:val="Lgende"/>
+        <w:pStyle w:val="Caption"/>
         <w:jc w:val="center"/>
       </w:pPr>
       <w:r>
@@ -614,7 +603,7 @@
     </w:p>
     <w:p>
       <w:pPr>
-        <w:pStyle w:val="Titre1"/>
+        <w:pStyle w:val="Heading1"/>
       </w:pPr>
       <w:r>
         <w:lastRenderedPageBreak/>
@@ -623,50 +612,37 @@
     </w:p>
     <w:p>
       <w:r>
-        <w:t xml:space="preserve">La fonction </w:t>
-      </w:r>
-      <w:proofErr w:type="spellStart"/>
-      <w:r>
-        <w:rPr>
-          <w:rFonts w:ascii="Consolas" w:hAnsi="Consolas" w:cs="Consolas"/>
-          <w:color w:val="000000"/>
-          <w:sz w:val="20"/>
-          <w:szCs w:val="20"/>
-        </w:rPr>
-        <w:t>y_</w:t>
-      </w:r>
-      <w:r>
-        <w:rPr>
-          <w:rFonts w:ascii="Consolas" w:hAnsi="Consolas" w:cs="Consolas"/>
-          <w:color w:val="000000"/>
-          <w:sz w:val="20"/>
-          <w:szCs w:val="20"/>
-        </w:rPr>
-        <w:t>parallel</w:t>
-      </w:r>
-      <w:proofErr w:type="spellEnd"/>
-      <w:r>
-        <w:rPr>
-          <w:rFonts w:ascii="Consolas" w:hAnsi="Consolas" w:cs="Consolas"/>
-          <w:color w:val="000000"/>
-          <w:sz w:val="20"/>
-          <w:szCs w:val="20"/>
-        </w:rPr>
+        <w:t xml:space="preserve">La </w:t>
+      </w:r>
+      <w:r>
+        <w:t xml:space="preserve">fonction </w:t>
+      </w:r>
+      <w:r>
+        <w:t>« </w:t>
+      </w:r>
+      <w:r>
+        <w:t>y_parallel</w:t>
+      </w:r>
+      <w:r>
+        <w:t> »</w:t>
+      </w:r>
+      <w:r>
         <w:t xml:space="preserve"> </w:t>
       </w:r>
       <w:r>
-        <w:t>comporte</w:t>
-      </w:r>
-      <w:r>
-        <w:t xml:space="preserve"> une optimisation en </w:t>
-      </w:r>
-      <w:proofErr w:type="gramStart"/>
-      <w:r>
-        <w:t>utilisant  les</w:t>
-      </w:r>
-      <w:proofErr w:type="gramEnd"/>
-      <w:r>
-        <w:t xml:space="preserve"> instructions admissibles en parallèle.</w:t>
+        <w:t>est</w:t>
+      </w:r>
+      <w:r>
+        <w:t xml:space="preserve"> optimisée en utilisant </w:t>
+      </w:r>
+      <w:r>
+        <w:t xml:space="preserve">les instructions admissibles </w:t>
+      </w:r>
+      <w:r>
+        <w:t xml:space="preserve">à l’exécution </w:t>
+      </w:r>
+      <w:r>
+        <w:t>parallèle.</w:t>
       </w:r>
     </w:p>
     <w:p>
@@ -677,9 +653,10 @@
       <w:r>
         <w:rPr>
           <w:noProof/>
+          <w:lang w:val="en-CA" w:eastAsia="ja-JP"/>
         </w:rPr>
         <w:drawing>
-          <wp:inline distT="0" distB="0" distL="0" distR="0" wp14:anchorId="4F3592DA" wp14:editId="554F9BEC">
+          <wp:inline distT="0" distB="0" distL="0" distR="0">
             <wp:extent cx="3147060" cy="5462250"/>
             <wp:effectExtent l="0" t="0" r="0" b="5715"/>
             <wp:docPr id="8" name="Image 8"/>
@@ -694,7 +671,7 @@
                     <pic:cNvPicPr/>
                   </pic:nvPicPr>
                   <pic:blipFill rotWithShape="1">
-                    <a:blip r:embed="rId7"/>
+                    <a:blip r:embed="rId7" cstate="print"/>
                     <a:srcRect l="19444" t="10767" r="65000" b="41235"/>
                     <a:stretch/>
                   </pic:blipFill>
@@ -711,7 +688,7 @@
                     </a:ln>
                     <a:extLst>
                       <a:ext uri="{53640926-AAD7-44D8-BBD7-CCE9431645EC}">
-                        <a14:shadowObscured xmlns:a14="http://schemas.microsoft.com/office/drawing/2010/main"/>
+                        <a14:shadowObscured xmlns:a14="http://schemas.microsoft.com/office/drawing/2010/main" xmlns:wps="http://schemas.microsoft.com/office/word/2010/wordprocessingShape" xmlns:wpi="http://schemas.microsoft.com/office/word/2010/wordprocessingInk" xmlns:wpg="http://schemas.microsoft.com/office/word/2010/wordprocessingGroup" xmlns:w16se="http://schemas.microsoft.com/office/word/2015/wordml/symex" xmlns:w16cid="http://schemas.microsoft.com/office/word/2016/wordml/cid" xmlns:w15="http://schemas.microsoft.com/office/word/2012/wordml" xmlns:w14="http://schemas.microsoft.com/office/word/2010/wordml" xmlns:w="http://schemas.openxmlformats.org/wordprocessingml/2006/main" xmlns:w10="urn:schemas-microsoft-com:office:word" xmlns:wp14="http://schemas.microsoft.com/office/word/2010/wordprocessingDrawing" xmlns:v="urn:schemas-microsoft-com:vml" xmlns:o="urn:schemas-microsoft-com:office:office" xmlns:am3d="http://schemas.microsoft.com/office/drawing/2017/model3d" xmlns:aink="http://schemas.microsoft.com/office/drawing/2016/ink" xmlns:mc="http://schemas.openxmlformats.org/markup-compatibility/2006" xmlns:cx8="http://schemas.microsoft.com/office/drawing/2016/5/14/chartex" xmlns:cx7="http://schemas.microsoft.com/office/drawing/2016/5/13/chartex" xmlns:cx6="http://schemas.microsoft.com/office/drawing/2016/5/12/chartex" xmlns:cx5="http://schemas.microsoft.com/office/drawing/2016/5/11/chartex" xmlns:cx4="http://schemas.microsoft.com/office/drawing/2016/5/10/chartex" xmlns:cx3="http://schemas.microsoft.com/office/drawing/2016/5/9/chartex" xmlns:cx2="http://schemas.microsoft.com/office/drawing/2015/10/21/chartex" xmlns:cx1="http://schemas.microsoft.com/office/drawing/2015/9/8/chartex" xmlns:cx="http://schemas.microsoft.com/office/drawing/2014/chartex" xmlns:wpc="http://schemas.microsoft.com/office/word/2010/wordprocessingCanvas" xmlns=""/>
                       </a:ext>
                     </a:extLst>
                   </pic:spPr>
@@ -724,7 +701,7 @@
     </w:p>
     <w:p>
       <w:pPr>
-        <w:pStyle w:val="Lgende"/>
+        <w:pStyle w:val="Caption"/>
         <w:jc w:val="center"/>
       </w:pPr>
       <w:r>
@@ -756,7 +733,7 @@
     </w:p>
     <w:p>
       <w:pPr>
-        <w:pStyle w:val="Titre1"/>
+        <w:pStyle w:val="Heading1"/>
       </w:pPr>
       <w:r>
         <w:lastRenderedPageBreak/>
@@ -765,41 +742,25 @@
     </w:p>
     <w:p>
       <w:r>
-        <w:t xml:space="preserve">La fonction </w:t>
-      </w:r>
-      <w:proofErr w:type="spellStart"/>
-      <w:r>
-        <w:rPr>
-          <w:rFonts w:ascii="Consolas" w:hAnsi="Consolas" w:cs="Consolas"/>
-          <w:color w:val="000000"/>
-          <w:sz w:val="20"/>
-          <w:szCs w:val="20"/>
-        </w:rPr>
+        <w:t xml:space="preserve">La </w:t>
+      </w:r>
+      <w:r>
+        <w:t xml:space="preserve">fonction </w:t>
+      </w:r>
+      <w:r>
+        <w:t>« </w:t>
+      </w:r>
+      <w:r>
         <w:t>y_nopreplace</w:t>
       </w:r>
-      <w:proofErr w:type="spellEnd"/>
-      <w:r>
-        <w:rPr>
-          <w:rFonts w:ascii="Consolas" w:hAnsi="Consolas" w:cs="Consolas"/>
-          <w:color w:val="000000"/>
-          <w:sz w:val="20"/>
-          <w:szCs w:val="20"/>
-        </w:rPr>
-        <w:t xml:space="preserve"> </w:t>
-      </w:r>
-      <w:r>
-        <w:t>comporte</w:t>
-      </w:r>
-      <w:r>
-        <w:t xml:space="preserve"> une optimisation en restructurant l’ordre des instructions afin de </w:t>
-      </w:r>
-      <w:proofErr w:type="gramStart"/>
-      <w:r>
-        <w:t>minimiser  les</w:t>
-      </w:r>
-      <w:proofErr w:type="gramEnd"/>
-      <w:r>
-        <w:t xml:space="preserve"> instructions NOP</w:t>
+      <w:r>
+        <w:t xml:space="preserve"> » est optimisée </w:t>
+      </w:r>
+      <w:r>
+        <w:t>en restructurant l’ordre des instructions afin de minimiser  les instructions NOP</w:t>
+      </w:r>
+      <w:r>
+        <w:t>.</w:t>
       </w:r>
     </w:p>
     <w:p>
@@ -810,9 +771,10 @@
       <w:r>
         <w:rPr>
           <w:noProof/>
+          <w:lang w:val="en-CA" w:eastAsia="ja-JP"/>
         </w:rPr>
         <w:drawing>
-          <wp:inline distT="0" distB="0" distL="0" distR="0" wp14:anchorId="0C93F024" wp14:editId="02144693">
+          <wp:inline distT="0" distB="0" distL="0" distR="0">
             <wp:extent cx="2964180" cy="5345658"/>
             <wp:effectExtent l="0" t="0" r="7620" b="7620"/>
             <wp:docPr id="12" name="Image 12"/>
@@ -827,7 +789,7 @@
                     <pic:cNvPicPr/>
                   </pic:nvPicPr>
                   <pic:blipFill rotWithShape="1">
-                    <a:blip r:embed="rId8"/>
+                    <a:blip r:embed="rId8" cstate="print"/>
                     <a:srcRect l="19305" t="8889" r="64445" b="39012"/>
                     <a:stretch/>
                   </pic:blipFill>
@@ -844,7 +806,7 @@
                     </a:ln>
                     <a:extLst>
                       <a:ext uri="{53640926-AAD7-44D8-BBD7-CCE9431645EC}">
-                        <a14:shadowObscured xmlns:a14="http://schemas.microsoft.com/office/drawing/2010/main"/>
+                        <a14:shadowObscured xmlns:a14="http://schemas.microsoft.com/office/drawing/2010/main" xmlns:wps="http://schemas.microsoft.com/office/word/2010/wordprocessingShape" xmlns:wpi="http://schemas.microsoft.com/office/word/2010/wordprocessingInk" xmlns:wpg="http://schemas.microsoft.com/office/word/2010/wordprocessingGroup" xmlns:w16se="http://schemas.microsoft.com/office/word/2015/wordml/symex" xmlns:w16cid="http://schemas.microsoft.com/office/word/2016/wordml/cid" xmlns:w15="http://schemas.microsoft.com/office/word/2012/wordml" xmlns:w14="http://schemas.microsoft.com/office/word/2010/wordml" xmlns:w="http://schemas.openxmlformats.org/wordprocessingml/2006/main" xmlns:w10="urn:schemas-microsoft-com:office:word" xmlns:wp14="http://schemas.microsoft.com/office/word/2010/wordprocessingDrawing" xmlns:v="urn:schemas-microsoft-com:vml" xmlns:o="urn:schemas-microsoft-com:office:office" xmlns:am3d="http://schemas.microsoft.com/office/drawing/2017/model3d" xmlns:aink="http://schemas.microsoft.com/office/drawing/2016/ink" xmlns:mc="http://schemas.openxmlformats.org/markup-compatibility/2006" xmlns:cx8="http://schemas.microsoft.com/office/drawing/2016/5/14/chartex" xmlns:cx7="http://schemas.microsoft.com/office/drawing/2016/5/13/chartex" xmlns:cx6="http://schemas.microsoft.com/office/drawing/2016/5/12/chartex" xmlns:cx5="http://schemas.microsoft.com/office/drawing/2016/5/11/chartex" xmlns:cx4="http://schemas.microsoft.com/office/drawing/2016/5/10/chartex" xmlns:cx3="http://schemas.microsoft.com/office/drawing/2016/5/9/chartex" xmlns:cx2="http://schemas.microsoft.com/office/drawing/2015/10/21/chartex" xmlns:cx1="http://schemas.microsoft.com/office/drawing/2015/9/8/chartex" xmlns:cx="http://schemas.microsoft.com/office/drawing/2014/chartex" xmlns:wpc="http://schemas.microsoft.com/office/word/2010/wordprocessingCanvas" xmlns=""/>
                       </a:ext>
                     </a:extLst>
                   </pic:spPr>
@@ -857,7 +819,7 @@
     </w:p>
     <w:p>
       <w:pPr>
-        <w:pStyle w:val="Lgende"/>
+        <w:pStyle w:val="Caption"/>
         <w:jc w:val="center"/>
       </w:pPr>
       <w:r>
@@ -891,166 +853,161 @@
     </w:p>
     <w:p>
       <w:pPr>
-        <w:pStyle w:val="Titre1"/>
+        <w:pStyle w:val="Heading1"/>
       </w:pPr>
       <w:r>
         <w:lastRenderedPageBreak/>
-        <w:t>Création de la fonction assembleur optimisation déroulement et « </w:t>
-      </w:r>
-      <w:proofErr w:type="spellStart"/>
-      <w:r>
-        <w:t>LoadWord</w:t>
-      </w:r>
-      <w:proofErr w:type="spellEnd"/>
+        <w:t>Création de la fonction assembleur optimisation déroulement et « LoadWord »</w:t>
+      </w:r>
+    </w:p>
+    <w:p>
+      <w:r>
+        <w:t xml:space="preserve">La </w:t>
+      </w:r>
+      <w:r>
+        <w:t xml:space="preserve">fonction </w:t>
+      </w:r>
+      <w:r>
+        <w:t>« </w:t>
+      </w:r>
+      <w:r>
+        <w:t>y_unroll</w:t>
+      </w:r>
       <w:r>
         <w:t> »</w:t>
       </w:r>
-    </w:p>
-    <w:p>
-      <w:r>
-        <w:t xml:space="preserve">La fonction </w:t>
-      </w:r>
-      <w:proofErr w:type="spellStart"/>
-      <w:r>
-        <w:rPr>
-          <w:rFonts w:ascii="Consolas" w:hAnsi="Consolas" w:cs="Consolas"/>
-          <w:color w:val="000000"/>
-          <w:sz w:val="20"/>
-          <w:szCs w:val="20"/>
-        </w:rPr>
-        <w:t>y_unroll</w:t>
-      </w:r>
-      <w:proofErr w:type="spellEnd"/>
-      <w:r>
-        <w:rPr>
-          <w:rFonts w:ascii="Consolas" w:hAnsi="Consolas" w:cs="Consolas"/>
-          <w:color w:val="000000"/>
-          <w:sz w:val="20"/>
-          <w:szCs w:val="20"/>
-        </w:rPr>
+      <w:r>
+        <w:t xml:space="preserve"> est optimisée </w:t>
+      </w:r>
+      <w:r>
+        <w:t xml:space="preserve">en </w:t>
+      </w:r>
+      <w:r>
+        <w:t>remplaçant</w:t>
+      </w:r>
+      <w:r>
+        <w:t xml:space="preserve"> les </w:t>
+      </w:r>
+      <w:r>
+        <w:rPr>
+          <w:rFonts w:hint="eastAsia"/>
+          <w:lang w:eastAsia="ja-JP"/>
+        </w:rPr>
+        <w:t>LDH</w:t>
+      </w:r>
+      <w:r>
+        <w:t xml:space="preserve"> (</w:t>
+      </w:r>
+      <w:r>
+        <w:rPr>
+          <w:i/>
+        </w:rPr>
+        <w:t>load half word</w:t>
+      </w:r>
+      <w:r>
+        <w:rPr>
+          <w:i/>
+        </w:rPr>
+        <w:t xml:space="preserve"> – 16 bits</w:t>
+      </w:r>
+      <w:r>
+        <w:t xml:space="preserve">) par des instructions </w:t>
+      </w:r>
+      <w:r>
+        <w:rPr>
+          <w:rFonts w:hint="eastAsia"/>
+          <w:lang w:eastAsia="ja-JP"/>
+        </w:rPr>
+        <w:t>LDW</w:t>
+      </w:r>
+      <w:r>
+        <w:t xml:space="preserve"> (</w:t>
+      </w:r>
+      <w:r>
+        <w:rPr>
+          <w:i/>
+        </w:rPr>
+        <w:t>l</w:t>
+      </w:r>
+      <w:r>
+        <w:rPr>
+          <w:i/>
+        </w:rPr>
+        <w:t>oad w</w:t>
+      </w:r>
+      <w:r>
+        <w:rPr>
+          <w:i/>
+        </w:rPr>
+        <w:t>ord</w:t>
+      </w:r>
+      <w:r>
+        <w:rPr>
+          <w:i/>
+        </w:rPr>
+        <w:t xml:space="preserve"> – 32 bits</w:t>
+      </w:r>
+      <w:r>
+        <w:t xml:space="preserve">). </w:t>
+      </w:r>
+      <w:r>
+        <w:t xml:space="preserve">Ceci </w:t>
+      </w:r>
+      <w:r>
+        <w:t>permet de charger 2 valeurs à la fois (partie haute</w:t>
+      </w:r>
+      <w:r>
+        <w:t xml:space="preserve"> et</w:t>
+      </w:r>
+      <w:r>
+        <w:t xml:space="preserve"> partie basse d</w:t>
+      </w:r>
+      <w:r>
+        <w:t xml:space="preserve">’un </w:t>
+      </w:r>
+      <w:r>
+        <w:rPr>
+          <w:i/>
+        </w:rPr>
+        <w:t>word</w:t>
+      </w:r>
+      <w:r>
+        <w:t>).</w:t>
+      </w:r>
+    </w:p>
+    <w:p>
+      <w:r>
+        <w:t>On « déroule » la boucle afin de minimiser le nombre de vér</w:t>
+      </w:r>
+      <w:r>
+        <w:t>ification</w:t>
+      </w:r>
+      <w:r>
+        <w:t>s</w:t>
+      </w:r>
+      <w:r>
+        <w:t xml:space="preserve"> de </w:t>
+      </w:r>
+      <w:r>
+        <w:t xml:space="preserve">branchement </w:t>
+      </w:r>
+      <w:r>
+        <w:t xml:space="preserve"> utilis</w:t>
+      </w:r>
+      <w:r>
+        <w:rPr>
+          <w:lang w:eastAsia="ja-JP"/>
+        </w:rPr>
+        <w:t>ées</w:t>
+      </w:r>
+      <w:r>
+        <w:t xml:space="preserve"> pour retourner au début de la boucle.</w:t>
+      </w:r>
+    </w:p>
+    <w:p>
+      <w:r>
         <w:t xml:space="preserve"> </w:t>
       </w:r>
-      <w:r>
-        <w:t>comporte</w:t>
-      </w:r>
-      <w:r>
-        <w:t xml:space="preserve"> une optimisation en </w:t>
-      </w:r>
-      <w:proofErr w:type="spellStart"/>
-      <w:r>
-        <w:t>remplacant</w:t>
-      </w:r>
-      <w:proofErr w:type="spellEnd"/>
-      <w:r>
-        <w:t xml:space="preserve"> les </w:t>
-      </w:r>
-      <w:proofErr w:type="spellStart"/>
-      <w:r>
-        <w:t>lh</w:t>
-      </w:r>
-      <w:proofErr w:type="spellEnd"/>
-      <w:r>
-        <w:t xml:space="preserve"> (</w:t>
-      </w:r>
-      <w:proofErr w:type="spellStart"/>
-      <w:r>
-        <w:rPr>
-          <w:i/>
-        </w:rPr>
-        <w:t>load</w:t>
-      </w:r>
-      <w:proofErr w:type="spellEnd"/>
-      <w:r>
-        <w:rPr>
-          <w:i/>
-        </w:rPr>
-        <w:t xml:space="preserve"> </w:t>
-      </w:r>
-      <w:proofErr w:type="spellStart"/>
-      <w:r>
-        <w:rPr>
-          <w:i/>
-        </w:rPr>
-        <w:t>half</w:t>
-      </w:r>
-      <w:proofErr w:type="spellEnd"/>
-      <w:r>
-        <w:rPr>
-          <w:i/>
-        </w:rPr>
-        <w:t xml:space="preserve"> </w:t>
-      </w:r>
-      <w:proofErr w:type="spellStart"/>
-      <w:r>
-        <w:rPr>
-          <w:i/>
-        </w:rPr>
-        <w:t>word</w:t>
-      </w:r>
-      <w:proofErr w:type="spellEnd"/>
-      <w:r>
-        <w:t xml:space="preserve">) par des instructions </w:t>
-      </w:r>
-      <w:proofErr w:type="spellStart"/>
-      <w:r>
-        <w:t>lw</w:t>
-      </w:r>
-      <w:proofErr w:type="spellEnd"/>
-      <w:r>
-        <w:t xml:space="preserve"> (</w:t>
-      </w:r>
-      <w:proofErr w:type="spellStart"/>
-      <w:r>
-        <w:rPr>
-          <w:i/>
-        </w:rPr>
-        <w:t>l</w:t>
-      </w:r>
-      <w:r>
-        <w:rPr>
-          <w:i/>
-        </w:rPr>
-        <w:t>oad</w:t>
-      </w:r>
-      <w:proofErr w:type="spellEnd"/>
-      <w:r>
-        <w:rPr>
-          <w:i/>
-        </w:rPr>
-        <w:t xml:space="preserve"> Word</w:t>
-      </w:r>
-      <w:r>
-        <w:t xml:space="preserve">). Cela permet de charger 2 valeurs à la fois (partie haute, partie basse du </w:t>
-      </w:r>
-      <w:proofErr w:type="spellStart"/>
-      <w:r>
-        <w:rPr>
-          <w:i/>
-        </w:rPr>
-        <w:t>word</w:t>
-      </w:r>
-      <w:proofErr w:type="spellEnd"/>
-      <w:r>
-        <w:t>).</w:t>
-      </w:r>
-    </w:p>
-    <w:p>
-      <w:r>
-        <w:t>On « déroule » la boucle afin de minimiser le nombre de vérification de « </w:t>
-      </w:r>
-      <w:proofErr w:type="spellStart"/>
-      <w:r>
-        <w:t>branch</w:t>
-      </w:r>
-      <w:proofErr w:type="spellEnd"/>
-      <w:r>
-        <w:t> » utiliser pour retourner au début de la boucle.</w:t>
-      </w:r>
-    </w:p>
-    <w:p>
-      <w:r>
-        <w:t xml:space="preserve"> </w:t>
-      </w:r>
     </w:p>
     <w:p>
       <w:pPr>
@@ -1060,9 +1017,10 @@
       <w:r>
         <w:rPr>
           <w:noProof/>
+          <w:lang w:val="en-CA" w:eastAsia="ja-JP"/>
         </w:rPr>
         <w:drawing>
-          <wp:inline distT="0" distB="0" distL="0" distR="0" wp14:anchorId="22BF14EC" wp14:editId="56420443">
+          <wp:inline distT="0" distB="0" distL="0" distR="0">
             <wp:extent cx="1783080" cy="5211797"/>
             <wp:effectExtent l="0" t="0" r="7620" b="8255"/>
             <wp:docPr id="15" name="Image 15"/>
@@ -1077,7 +1035,7 @@
                     <pic:cNvPicPr/>
                   </pic:nvPicPr>
                   <pic:blipFill rotWithShape="1">
-                    <a:blip r:embed="rId9"/>
+                    <a:blip r:embed="rId9" cstate="print"/>
                     <a:srcRect l="5833" t="8395" r="76965" b="2222"/>
                     <a:stretch/>
                   </pic:blipFill>
@@ -1094,7 +1052,7 @@
                     </a:ln>
                     <a:extLst>
                       <a:ext uri="{53640926-AAD7-44D8-BBD7-CCE9431645EC}">
-                        <a14:shadowObscured xmlns:a14="http://schemas.microsoft.com/office/drawing/2010/main"/>
+                        <a14:shadowObscured xmlns:a14="http://schemas.microsoft.com/office/drawing/2010/main" xmlns:wps="http://schemas.microsoft.com/office/word/2010/wordprocessingShape" xmlns:wpi="http://schemas.microsoft.com/office/word/2010/wordprocessingInk" xmlns:wpg="http://schemas.microsoft.com/office/word/2010/wordprocessingGroup" xmlns:w16se="http://schemas.microsoft.com/office/word/2015/wordml/symex" xmlns:w16cid="http://schemas.microsoft.com/office/word/2016/wordml/cid" xmlns:w15="http://schemas.microsoft.com/office/word/2012/wordml" xmlns:w14="http://schemas.microsoft.com/office/word/2010/wordml" xmlns:w="http://schemas.openxmlformats.org/wordprocessingml/2006/main" xmlns:w10="urn:schemas-microsoft-com:office:word" xmlns:wp14="http://schemas.microsoft.com/office/word/2010/wordprocessingDrawing" xmlns:v="urn:schemas-microsoft-com:vml" xmlns:o="urn:schemas-microsoft-com:office:office" xmlns:am3d="http://schemas.microsoft.com/office/drawing/2017/model3d" xmlns:aink="http://schemas.microsoft.com/office/drawing/2016/ink" xmlns:mc="http://schemas.openxmlformats.org/markup-compatibility/2006" xmlns:cx8="http://schemas.microsoft.com/office/drawing/2016/5/14/chartex" xmlns:cx7="http://schemas.microsoft.com/office/drawing/2016/5/13/chartex" xmlns:cx6="http://schemas.microsoft.com/office/drawing/2016/5/12/chartex" xmlns:cx5="http://schemas.microsoft.com/office/drawing/2016/5/11/chartex" xmlns:cx4="http://schemas.microsoft.com/office/drawing/2016/5/10/chartex" xmlns:cx3="http://schemas.microsoft.com/office/drawing/2016/5/9/chartex" xmlns:cx2="http://schemas.microsoft.com/office/drawing/2015/10/21/chartex" xmlns:cx1="http://schemas.microsoft.com/office/drawing/2015/9/8/chartex" xmlns:cx="http://schemas.microsoft.com/office/drawing/2014/chartex" xmlns:wpc="http://schemas.microsoft.com/office/word/2010/wordprocessingCanvas" xmlns=""/>
                       </a:ext>
                     </a:extLst>
                   </pic:spPr>
@@ -1113,9 +1071,10 @@
       <w:r>
         <w:rPr>
           <w:noProof/>
+          <w:lang w:val="en-CA" w:eastAsia="ja-JP"/>
         </w:rPr>
         <w:drawing>
-          <wp:inline distT="0" distB="0" distL="0" distR="0" wp14:anchorId="4D263063" wp14:editId="448FA737">
+          <wp:inline distT="0" distB="0" distL="0" distR="0">
             <wp:extent cx="1852639" cy="5181600"/>
             <wp:effectExtent l="0" t="0" r="0" b="0"/>
             <wp:docPr id="16" name="Image 16"/>
@@ -1130,7 +1089,7 @@
                     <pic:cNvPicPr/>
                   </pic:nvPicPr>
                   <pic:blipFill rotWithShape="1">
-                    <a:blip r:embed="rId10"/>
+                    <a:blip r:embed="rId10" cstate="print"/>
                     <a:srcRect l="6111" t="8642" r="76111" b="2962"/>
                     <a:stretch/>
                   </pic:blipFill>
@@ -1147,7 +1106,7 @@
                     </a:ln>
                     <a:extLst>
                       <a:ext uri="{53640926-AAD7-44D8-BBD7-CCE9431645EC}">
-                        <a14:shadowObscured xmlns:a14="http://schemas.microsoft.com/office/drawing/2010/main"/>
+                        <a14:shadowObscured xmlns:a14="http://schemas.microsoft.com/office/drawing/2010/main" xmlns:wps="http://schemas.microsoft.com/office/word/2010/wordprocessingShape" xmlns:wpi="http://schemas.microsoft.com/office/word/2010/wordprocessingInk" xmlns:wpg="http://schemas.microsoft.com/office/word/2010/wordprocessingGroup" xmlns:w16se="http://schemas.microsoft.com/office/word/2015/wordml/symex" xmlns:w16cid="http://schemas.microsoft.com/office/word/2016/wordml/cid" xmlns:w15="http://schemas.microsoft.com/office/word/2012/wordml" xmlns:w14="http://schemas.microsoft.com/office/word/2010/wordml" xmlns:w="http://schemas.openxmlformats.org/wordprocessingml/2006/main" xmlns:w10="urn:schemas-microsoft-com:office:word" xmlns:wp14="http://schemas.microsoft.com/office/word/2010/wordprocessingDrawing" xmlns:v="urn:schemas-microsoft-com:vml" xmlns:o="urn:schemas-microsoft-com:office:office" xmlns:am3d="http://schemas.microsoft.com/office/drawing/2017/model3d" xmlns:aink="http://schemas.microsoft.com/office/drawing/2016/ink" xmlns:mc="http://schemas.openxmlformats.org/markup-compatibility/2006" xmlns:cx8="http://schemas.microsoft.com/office/drawing/2016/5/14/chartex" xmlns:cx7="http://schemas.microsoft.com/office/drawing/2016/5/13/chartex" xmlns:cx6="http://schemas.microsoft.com/office/drawing/2016/5/12/chartex" xmlns:cx5="http://schemas.microsoft.com/office/drawing/2016/5/11/chartex" xmlns:cx4="http://schemas.microsoft.com/office/drawing/2016/5/10/chartex" xmlns:cx3="http://schemas.microsoft.com/office/drawing/2016/5/9/chartex" xmlns:cx2="http://schemas.microsoft.com/office/drawing/2015/10/21/chartex" xmlns:cx1="http://schemas.microsoft.com/office/drawing/2015/9/8/chartex" xmlns:cx="http://schemas.microsoft.com/office/drawing/2014/chartex" xmlns:wpc="http://schemas.microsoft.com/office/word/2010/wordprocessingCanvas" xmlns=""/>
                       </a:ext>
                     </a:extLst>
                   </pic:spPr>
@@ -1160,7 +1119,7 @@
     </w:p>
     <w:p>
       <w:pPr>
-        <w:pStyle w:val="Lgende"/>
+        <w:pStyle w:val="Caption"/>
         <w:jc w:val="center"/>
       </w:pPr>
       <w:r>
@@ -1180,7 +1139,7 @@
     </w:p>
     <w:p>
       <w:pPr>
-        <w:pStyle w:val="Lgende"/>
+        <w:pStyle w:val="Caption"/>
         <w:jc w:val="center"/>
       </w:pPr>
     </w:p>
@@ -1191,7 +1150,7 @@
     </w:p>
     <w:p>
       <w:pPr>
-        <w:pStyle w:val="Titre1"/>
+        <w:pStyle w:val="Heading1"/>
       </w:pPr>
       <w:r>
         <w:lastRenderedPageBreak/>
@@ -1202,13 +1161,11 @@
       <w:r>
         <w:t xml:space="preserve">La fonction </w:t>
       </w:r>
-      <w:proofErr w:type="spellStart"/>
-      <w:r>
-        <w:t>y_pipelined</w:t>
-      </w:r>
-      <w:proofErr w:type="spellEnd"/>
-      <w:r>
-        <w:t xml:space="preserve"> contient une optimisation par le pipeline. </w:t>
+      <w:r>
+        <w:t xml:space="preserve">« y_pipelined » </w:t>
+      </w:r>
+      <w:r>
+        <w:t xml:space="preserve">contient une optimisation par le pipeline. </w:t>
       </w:r>
       <w:r>
         <w:t xml:space="preserve">Nous </w:t>
@@ -1217,7 +1174,19 @@
         <w:t>amorçons</w:t>
       </w:r>
       <w:r>
-        <w:t xml:space="preserve"> le pipeline avec l’épilogue c0 à c6. Ensuite nous performons la boucle.</w:t>
+        <w:t xml:space="preserve"> le pipeline avec </w:t>
+      </w:r>
+      <w:r>
+        <w:t>le prologue</w:t>
+      </w:r>
+      <w:r>
+        <w:t xml:space="preserve"> c0 à c6. Ensuite nous </w:t>
+      </w:r>
+      <w:r>
+        <w:t xml:space="preserve">effectuons </w:t>
+      </w:r>
+      <w:r>
+        <w:t>la boucle.</w:t>
       </w:r>
     </w:p>
     <w:p/>
@@ -1229,9 +1198,10 @@
       <w:r>
         <w:rPr>
           <w:noProof/>
+          <w:lang w:val="en-CA" w:eastAsia="ja-JP"/>
         </w:rPr>
         <w:drawing>
-          <wp:inline distT="0" distB="0" distL="0" distR="0" wp14:anchorId="6C29ADC5" wp14:editId="0906E23E">
+          <wp:inline distT="0" distB="0" distL="0" distR="0">
             <wp:extent cx="1980565" cy="3870960"/>
             <wp:effectExtent l="0" t="0" r="635" b="0"/>
             <wp:docPr id="17" name="Image 17"/>
@@ -1246,7 +1216,7 @@
                     <pic:cNvPicPr/>
                   </pic:nvPicPr>
                   <pic:blipFill rotWithShape="1">
-                    <a:blip r:embed="rId11"/>
+                    <a:blip r:embed="rId11" cstate="print"/>
                     <a:srcRect l="5833" t="8148" r="76667" b="31047"/>
                     <a:stretch/>
                   </pic:blipFill>
@@ -1263,7 +1233,7 @@
                     </a:ln>
                     <a:extLst>
                       <a:ext uri="{53640926-AAD7-44D8-BBD7-CCE9431645EC}">
-                        <a14:shadowObscured xmlns:a14="http://schemas.microsoft.com/office/drawing/2010/main"/>
+                        <a14:shadowObscured xmlns:a14="http://schemas.microsoft.com/office/drawing/2010/main" xmlns:wps="http://schemas.microsoft.com/office/word/2010/wordprocessingShape" xmlns:wpi="http://schemas.microsoft.com/office/word/2010/wordprocessingInk" xmlns:wpg="http://schemas.microsoft.com/office/word/2010/wordprocessingGroup" xmlns:w16se="http://schemas.microsoft.com/office/word/2015/wordml/symex" xmlns:w16cid="http://schemas.microsoft.com/office/word/2016/wordml/cid" xmlns:w15="http://schemas.microsoft.com/office/word/2012/wordml" xmlns:w14="http://schemas.microsoft.com/office/word/2010/wordml" xmlns:w="http://schemas.openxmlformats.org/wordprocessingml/2006/main" xmlns:w10="urn:schemas-microsoft-com:office:word" xmlns:wp14="http://schemas.microsoft.com/office/word/2010/wordprocessingDrawing" xmlns:v="urn:schemas-microsoft-com:vml" xmlns:o="urn:schemas-microsoft-com:office:office" xmlns:am3d="http://schemas.microsoft.com/office/drawing/2017/model3d" xmlns:aink="http://schemas.microsoft.com/office/drawing/2016/ink" xmlns:mc="http://schemas.openxmlformats.org/markup-compatibility/2006" xmlns:cx8="http://schemas.microsoft.com/office/drawing/2016/5/14/chartex" xmlns:cx7="http://schemas.microsoft.com/office/drawing/2016/5/13/chartex" xmlns:cx6="http://schemas.microsoft.com/office/drawing/2016/5/12/chartex" xmlns:cx5="http://schemas.microsoft.com/office/drawing/2016/5/11/chartex" xmlns:cx4="http://schemas.microsoft.com/office/drawing/2016/5/10/chartex" xmlns:cx3="http://schemas.microsoft.com/office/drawing/2016/5/9/chartex" xmlns:cx2="http://schemas.microsoft.com/office/drawing/2015/10/21/chartex" xmlns:cx1="http://schemas.microsoft.com/office/drawing/2015/9/8/chartex" xmlns:cx="http://schemas.microsoft.com/office/drawing/2014/chartex" xmlns:wpc="http://schemas.microsoft.com/office/word/2010/wordprocessingCanvas" xmlns=""/>
                       </a:ext>
                     </a:extLst>
                   </pic:spPr>
@@ -1276,9 +1246,10 @@
       <w:r>
         <w:rPr>
           <w:noProof/>
+          <w:lang w:val="en-CA" w:eastAsia="ja-JP"/>
         </w:rPr>
         <w:drawing>
-          <wp:inline distT="0" distB="0" distL="0" distR="0" wp14:anchorId="39E5933C" wp14:editId="18FB97BD">
+          <wp:inline distT="0" distB="0" distL="0" distR="0">
             <wp:extent cx="2072640" cy="3832860"/>
             <wp:effectExtent l="0" t="0" r="3810" b="0"/>
             <wp:docPr id="18" name="Image 18"/>
@@ -1293,7 +1264,7 @@
                     <pic:cNvPicPr/>
                   </pic:nvPicPr>
                   <pic:blipFill rotWithShape="1">
-                    <a:blip r:embed="rId12"/>
+                    <a:blip r:embed="rId12" cstate="print"/>
                     <a:srcRect l="5416" t="32912" r="76806" b="8642"/>
                     <a:stretch/>
                   </pic:blipFill>
@@ -1310,7 +1281,7 @@
                     </a:ln>
                     <a:extLst>
                       <a:ext uri="{53640926-AAD7-44D8-BBD7-CCE9431645EC}">
-                        <a14:shadowObscured xmlns:a14="http://schemas.microsoft.com/office/drawing/2010/main"/>
+                        <a14:shadowObscured xmlns:a14="http://schemas.microsoft.com/office/drawing/2010/main" xmlns:wps="http://schemas.microsoft.com/office/word/2010/wordprocessingShape" xmlns:wpi="http://schemas.microsoft.com/office/word/2010/wordprocessingInk" xmlns:wpg="http://schemas.microsoft.com/office/word/2010/wordprocessingGroup" xmlns:w16se="http://schemas.microsoft.com/office/word/2015/wordml/symex" xmlns:w16cid="http://schemas.microsoft.com/office/word/2016/wordml/cid" xmlns:w15="http://schemas.microsoft.com/office/word/2012/wordml" xmlns:w14="http://schemas.microsoft.com/office/word/2010/wordml" xmlns:w="http://schemas.openxmlformats.org/wordprocessingml/2006/main" xmlns:w10="urn:schemas-microsoft-com:office:word" xmlns:wp14="http://schemas.microsoft.com/office/word/2010/wordprocessingDrawing" xmlns:v="urn:schemas-microsoft-com:vml" xmlns:o="urn:schemas-microsoft-com:office:office" xmlns:am3d="http://schemas.microsoft.com/office/drawing/2017/model3d" xmlns:aink="http://schemas.microsoft.com/office/drawing/2016/ink" xmlns:mc="http://schemas.openxmlformats.org/markup-compatibility/2006" xmlns:cx8="http://schemas.microsoft.com/office/drawing/2016/5/14/chartex" xmlns:cx7="http://schemas.microsoft.com/office/drawing/2016/5/13/chartex" xmlns:cx6="http://schemas.microsoft.com/office/drawing/2016/5/12/chartex" xmlns:cx5="http://schemas.microsoft.com/office/drawing/2016/5/11/chartex" xmlns:cx4="http://schemas.microsoft.com/office/drawing/2016/5/10/chartex" xmlns:cx3="http://schemas.microsoft.com/office/drawing/2016/5/9/chartex" xmlns:cx2="http://schemas.microsoft.com/office/drawing/2015/10/21/chartex" xmlns:cx1="http://schemas.microsoft.com/office/drawing/2015/9/8/chartex" xmlns:cx="http://schemas.microsoft.com/office/drawing/2014/chartex" xmlns:wpc="http://schemas.microsoft.com/office/word/2010/wordprocessingCanvas" xmlns=""/>
                       </a:ext>
                     </a:extLst>
                   </pic:spPr>
@@ -1323,7 +1294,7 @@
     </w:p>
     <w:p>
       <w:pPr>
-        <w:pStyle w:val="Lgende"/>
+        <w:pStyle w:val="Caption"/>
         <w:jc w:val="center"/>
       </w:pPr>
       <w:r>
@@ -1366,7 +1337,7 @@
     <w:p/>
     <w:p>
       <w:pPr>
-        <w:pStyle w:val="Titre1"/>
+        <w:pStyle w:val="Heading1"/>
       </w:pPr>
       <w:r>
         <w:lastRenderedPageBreak/>
@@ -1375,16 +1346,20 @@
     </w:p>
     <w:p>
       <w:r>
-        <w:t xml:space="preserve">Voici le résultat de </w:t>
-      </w:r>
-      <w:proofErr w:type="spellStart"/>
-      <w:r>
-        <w:t>chacunes</w:t>
-      </w:r>
-      <w:proofErr w:type="spellEnd"/>
+        <w:t xml:space="preserve">Voici </w:t>
+      </w:r>
+      <w:r>
+        <w:t xml:space="preserve">la valeur de retour </w:t>
+      </w:r>
+      <w:r>
+        <w:t>de chacune</w:t>
+      </w:r>
       <w:r>
         <w:t xml:space="preserve"> des fonctions</w:t>
       </w:r>
+      <w:r>
+        <w:t>.</w:t>
+      </w:r>
     </w:p>
     <w:p/>
     <w:p>
@@ -1394,9 +1369,10 @@
       <w:r>
         <w:rPr>
           <w:noProof/>
+          <w:lang w:val="en-CA" w:eastAsia="ja-JP"/>
         </w:rPr>
         <w:drawing>
-          <wp:inline distT="0" distB="0" distL="0" distR="0" wp14:anchorId="03FD971C" wp14:editId="7C8B1D31">
+          <wp:inline distT="0" distB="0" distL="0" distR="0">
             <wp:extent cx="5036820" cy="3066581"/>
             <wp:effectExtent l="0" t="0" r="0" b="635"/>
             <wp:docPr id="1" name="Image 1"/>
@@ -1411,7 +1387,7 @@
                     <pic:cNvPicPr/>
                   </pic:nvPicPr>
                   <pic:blipFill rotWithShape="1">
-                    <a:blip r:embed="rId13"/>
+                    <a:blip r:embed="rId13" cstate="print"/>
                     <a:srcRect l="4167" t="27655" r="51806" b="24692"/>
                     <a:stretch/>
                   </pic:blipFill>
@@ -1428,7 +1404,7 @@
                     </a:ln>
                     <a:extLst>
                       <a:ext uri="{53640926-AAD7-44D8-BBD7-CCE9431645EC}">
-                        <a14:shadowObscured xmlns:a14="http://schemas.microsoft.com/office/drawing/2010/main"/>
+                        <a14:shadowObscured xmlns:a14="http://schemas.microsoft.com/office/drawing/2010/main" xmlns:wps="http://schemas.microsoft.com/office/word/2010/wordprocessingShape" xmlns:wpi="http://schemas.microsoft.com/office/word/2010/wordprocessingInk" xmlns:wpg="http://schemas.microsoft.com/office/word/2010/wordprocessingGroup" xmlns:w16se="http://schemas.microsoft.com/office/word/2015/wordml/symex" xmlns:w16cid="http://schemas.microsoft.com/office/word/2016/wordml/cid" xmlns:w15="http://schemas.microsoft.com/office/word/2012/wordml" xmlns:w14="http://schemas.microsoft.com/office/word/2010/wordml" xmlns:w="http://schemas.openxmlformats.org/wordprocessingml/2006/main" xmlns:w10="urn:schemas-microsoft-com:office:word" xmlns:wp14="http://schemas.microsoft.com/office/word/2010/wordprocessingDrawing" xmlns:v="urn:schemas-microsoft-com:vml" xmlns:o="urn:schemas-microsoft-com:office:office" xmlns:am3d="http://schemas.microsoft.com/office/drawing/2017/model3d" xmlns:aink="http://schemas.microsoft.com/office/drawing/2016/ink" xmlns:mc="http://schemas.openxmlformats.org/markup-compatibility/2006" xmlns:cx8="http://schemas.microsoft.com/office/drawing/2016/5/14/chartex" xmlns:cx7="http://schemas.microsoft.com/office/drawing/2016/5/13/chartex" xmlns:cx6="http://schemas.microsoft.com/office/drawing/2016/5/12/chartex" xmlns:cx5="http://schemas.microsoft.com/office/drawing/2016/5/11/chartex" xmlns:cx4="http://schemas.microsoft.com/office/drawing/2016/5/10/chartex" xmlns:cx3="http://schemas.microsoft.com/office/drawing/2016/5/9/chartex" xmlns:cx2="http://schemas.microsoft.com/office/drawing/2015/10/21/chartex" xmlns:cx1="http://schemas.microsoft.com/office/drawing/2015/9/8/chartex" xmlns:cx="http://schemas.microsoft.com/office/drawing/2014/chartex" xmlns:wpc="http://schemas.microsoft.com/office/word/2010/wordprocessingCanvas" xmlns=""/>
                       </a:ext>
                     </a:extLst>
                   </pic:spPr>
@@ -1441,7 +1417,7 @@
     </w:p>
     <w:p>
       <w:pPr>
-        <w:pStyle w:val="Lgende"/>
+        <w:pStyle w:val="Caption"/>
         <w:jc w:val="center"/>
         <w:rPr>
           <w:highlight w:val="yellow"/>
@@ -1465,7 +1441,7 @@
     <w:p/>
     <w:p>
       <w:pPr>
-        <w:pStyle w:val="Titre2"/>
+        <w:pStyle w:val="Heading2"/>
       </w:pPr>
       <w:r>
         <w:t>Nombres de cycles</w:t>
@@ -1473,7 +1449,7 @@
     </w:p>
     <w:p>
       <w:pPr>
-        <w:pStyle w:val="Titre3"/>
+        <w:pStyle w:val="Heading3"/>
       </w:pPr>
       <w:r>
         <w:t>Configuration du profilage </w:t>
@@ -1482,23 +1458,21 @@
     <w:p>
       <w:r>
         <w:tab/>
-        <w:t xml:space="preserve">Se référer au rapport de laboratoire </w:t>
-      </w:r>
-      <w:proofErr w:type="gramStart"/>
-      <w:r>
-        <w:t>2  à</w:t>
-      </w:r>
-      <w:proofErr w:type="gramEnd"/>
-      <w:r>
-        <w:t xml:space="preserve"> la section 2.4 </w:t>
-      </w:r>
-    </w:p>
-    <w:p>
-      <w:pPr>
-        <w:pStyle w:val="Titre3"/>
-      </w:pPr>
-      <w:r>
-        <w:t>Résultat du profilage</w:t>
+        <w:t xml:space="preserve">Se référer au rapport de laboratoire 2  à la section 2.4 </w:t>
+      </w:r>
+    </w:p>
+    <w:p>
+      <w:pPr>
+        <w:pStyle w:val="Heading3"/>
+      </w:pPr>
+      <w:r>
+        <w:t>Résultat</w:t>
+      </w:r>
+      <w:r>
+        <w:t>s</w:t>
+      </w:r>
+      <w:r>
+        <w:t xml:space="preserve"> du profilage</w:t>
       </w:r>
     </w:p>
     <w:p/>
@@ -1510,9 +1484,10 @@
       <w:r>
         <w:rPr>
           <w:noProof/>
+          <w:lang w:val="en-CA" w:eastAsia="ja-JP"/>
         </w:rPr>
         <w:drawing>
-          <wp:inline distT="0" distB="0" distL="0" distR="0" wp14:anchorId="2D828EC7" wp14:editId="7464250C">
+          <wp:inline distT="0" distB="0" distL="0" distR="0">
             <wp:extent cx="5914945" cy="1554480"/>
             <wp:effectExtent l="0" t="0" r="0" b="7620"/>
             <wp:docPr id="3" name="Image 3"/>
@@ -1527,7 +1502,7 @@
                     <pic:cNvPicPr/>
                   </pic:nvPicPr>
                   <pic:blipFill rotWithShape="1">
-                    <a:blip r:embed="rId14"/>
+                    <a:blip r:embed="rId14" cstate="print"/>
                     <a:srcRect l="4722" t="71852" r="35030"/>
                     <a:stretch/>
                   </pic:blipFill>
@@ -1544,7 +1519,7 @@
                     </a:ln>
                     <a:extLst>
                       <a:ext uri="{53640926-AAD7-44D8-BBD7-CCE9431645EC}">
-                        <a14:shadowObscured xmlns:a14="http://schemas.microsoft.com/office/drawing/2010/main"/>
+                        <a14:shadowObscured xmlns:a14="http://schemas.microsoft.com/office/drawing/2010/main" xmlns:wps="http://schemas.microsoft.com/office/word/2010/wordprocessingShape" xmlns:wpi="http://schemas.microsoft.com/office/word/2010/wordprocessingInk" xmlns:wpg="http://schemas.microsoft.com/office/word/2010/wordprocessingGroup" xmlns:w16se="http://schemas.microsoft.com/office/word/2015/wordml/symex" xmlns:w16cid="http://schemas.microsoft.com/office/word/2016/wordml/cid" xmlns:w15="http://schemas.microsoft.com/office/word/2012/wordml" xmlns:w14="http://schemas.microsoft.com/office/word/2010/wordml" xmlns:w="http://schemas.openxmlformats.org/wordprocessingml/2006/main" xmlns:w10="urn:schemas-microsoft-com:office:word" xmlns:wp14="http://schemas.microsoft.com/office/word/2010/wordprocessingDrawing" xmlns:v="urn:schemas-microsoft-com:vml" xmlns:o="urn:schemas-microsoft-com:office:office" xmlns:am3d="http://schemas.microsoft.com/office/drawing/2017/model3d" xmlns:aink="http://schemas.microsoft.com/office/drawing/2016/ink" xmlns:mc="http://schemas.openxmlformats.org/markup-compatibility/2006" xmlns:cx8="http://schemas.microsoft.com/office/drawing/2016/5/14/chartex" xmlns:cx7="http://schemas.microsoft.com/office/drawing/2016/5/13/chartex" xmlns:cx6="http://schemas.microsoft.com/office/drawing/2016/5/12/chartex" xmlns:cx5="http://schemas.microsoft.com/office/drawing/2016/5/11/chartex" xmlns:cx4="http://schemas.microsoft.com/office/drawing/2016/5/10/chartex" xmlns:cx3="http://schemas.microsoft.com/office/drawing/2016/5/9/chartex" xmlns:cx2="http://schemas.microsoft.com/office/drawing/2015/10/21/chartex" xmlns:cx1="http://schemas.microsoft.com/office/drawing/2015/9/8/chartex" xmlns:cx="http://schemas.microsoft.com/office/drawing/2014/chartex" xmlns:wpc="http://schemas.microsoft.com/office/word/2010/wordprocessingCanvas" xmlns=""/>
                       </a:ext>
                     </a:extLst>
                   </pic:spPr>
@@ -1557,7 +1532,7 @@
     </w:p>
     <w:p>
       <w:pPr>
-        <w:pStyle w:val="Lgende"/>
+        <w:pStyle w:val="Caption"/>
         <w:jc w:val="center"/>
       </w:pPr>
       <w:r>
@@ -1588,8 +1563,8 @@
 </file>
 
 <file path=word/numbering.xml><?xml version="1.0" encoding="utf-8"?>
-<w:numbering xmlns:wpc="http://schemas.microsoft.com/office/word/2010/wordprocessingCanvas" xmlns:cx="http://schemas.microsoft.com/office/drawing/2014/chartex" xmlns:cx1="http://schemas.microsoft.com/office/drawing/2015/9/8/chartex" xmlns:cx2="http://schemas.microsoft.com/office/drawing/2015/10/21/chartex" xmlns:cx3="http://schemas.microsoft.com/office/drawing/2016/5/9/chartex" xmlns:cx4="http://schemas.microsoft.com/office/drawing/2016/5/10/chartex" xmlns:cx5="http://schemas.microsoft.com/office/drawing/2016/5/11/chartex" xmlns:cx6="http://schemas.microsoft.com/office/drawing/2016/5/12/chartex" xmlns:cx7="http://schemas.microsoft.com/office/drawing/2016/5/13/chartex" xmlns:cx8="http://schemas.microsoft.com/office/drawing/2016/5/14/chartex" xmlns:mc="http://schemas.openxmlformats.org/markup-compatibility/2006" xmlns:aink="http://schemas.microsoft.com/office/drawing/2016/ink" xmlns:am3d="http://schemas.microsoft.com/office/drawing/2017/model3d" xmlns:o="urn:schemas-microsoft-com:office:office" xmlns:r="http://schemas.openxmlformats.org/officeDocument/2006/relationships" xmlns:m="http://schemas.openxmlformats.org/officeDocument/2006/math" xmlns:v="urn:schemas-microsoft-com:vml" xmlns:wp14="http://schemas.microsoft.com/office/word/2010/wordprocessingDrawing" xmlns:wp="http://schemas.openxmlformats.org/drawingml/2006/wordprocessingDrawing" xmlns:w10="urn:schemas-microsoft-com:office:word" xmlns:w="http://schemas.openxmlformats.org/wordprocessingml/2006/main" xmlns:w14="http://schemas.microsoft.com/office/word/2010/wordml" xmlns:w15="http://schemas.microsoft.com/office/word/2012/wordml" xmlns:w16cid="http://schemas.microsoft.com/office/word/2016/wordml/cid" xmlns:w16se="http://schemas.microsoft.com/office/word/2015/wordml/symex" xmlns:wpg="http://schemas.microsoft.com/office/word/2010/wordprocessingGroup" xmlns:wpi="http://schemas.microsoft.com/office/word/2010/wordprocessingInk" xmlns:wne="http://schemas.microsoft.com/office/word/2006/wordml" xmlns:wps="http://schemas.microsoft.com/office/word/2010/wordprocessingShape" mc:Ignorable="w14 w15 w16se w16cid wp14">
-  <w:abstractNum w:abstractNumId="0" w15:restartNumberingAfterBreak="0">
+<w:numbering xmlns:ve="http://schemas.openxmlformats.org/markup-compatibility/2006" xmlns:o="urn:schemas-microsoft-com:office:office" xmlns:r="http://schemas.openxmlformats.org/officeDocument/2006/relationships" xmlns:m="http://schemas.openxmlformats.org/officeDocument/2006/math" xmlns:v="urn:schemas-microsoft-com:vml" xmlns:wp="http://schemas.openxmlformats.org/drawingml/2006/wordprocessingDrawing" xmlns:w10="urn:schemas-microsoft-com:office:word" xmlns:w="http://schemas.openxmlformats.org/wordprocessingml/2006/main" xmlns:wne="http://schemas.microsoft.com/office/word/2006/wordml">
+  <w:abstractNum w:abstractNumId="0">
     <w:nsid w:val="29BD6F2D"/>
     <w:multiLevelType w:val="hybridMultilevel"/>
     <w:tmpl w:val="49C8CDD8"/>
@@ -1709,11 +1684,11 @@
 </file>
 
 <file path=word/styles.xml><?xml version="1.0" encoding="utf-8"?>
-<w:styles xmlns:mc="http://schemas.openxmlformats.org/markup-compatibility/2006" xmlns:r="http://schemas.openxmlformats.org/officeDocument/2006/relationships" xmlns:w="http://schemas.openxmlformats.org/wordprocessingml/2006/main" xmlns:w14="http://schemas.microsoft.com/office/word/2010/wordml" xmlns:w15="http://schemas.microsoft.com/office/word/2012/wordml" xmlns:w16cid="http://schemas.microsoft.com/office/word/2016/wordml/cid" xmlns:w16se="http://schemas.microsoft.com/office/word/2015/wordml/symex" mc:Ignorable="w14 w15 w16se w16cid">
+<w:styles xmlns:r="http://schemas.openxmlformats.org/officeDocument/2006/relationships" xmlns:w="http://schemas.openxmlformats.org/wordprocessingml/2006/main">
   <w:docDefaults>
     <w:rPrDefault>
       <w:rPr>
-        <w:rFonts w:asciiTheme="minorHAnsi" w:eastAsiaTheme="minorHAnsi" w:hAnsiTheme="minorHAnsi" w:cstheme="minorBidi"/>
+        <w:rFonts w:asciiTheme="minorHAnsi" w:eastAsia="MS Mincho" w:hAnsiTheme="minorHAnsi" w:cstheme="minorBidi"/>
         <w:sz w:val="22"/>
         <w:szCs w:val="22"/>
         <w:lang w:val="fr-CA" w:eastAsia="en-US" w:bidi="ar-SA"/>
@@ -1725,392 +1700,155 @@
       </w:pPr>
     </w:pPrDefault>
   </w:docDefaults>
-  <w:latentStyles w:defLockedState="0" w:defUIPriority="99" w:defSemiHidden="0" w:defUnhideWhenUsed="0" w:defQFormat="0" w:count="375">
-    <w:lsdException w:name="Normal" w:uiPriority="0" w:qFormat="1"/>
-    <w:lsdException w:name="heading 1" w:uiPriority="9" w:qFormat="1"/>
-    <w:lsdException w:name="heading 2" w:semiHidden="1" w:uiPriority="9" w:unhideWhenUsed="1" w:qFormat="1"/>
-    <w:lsdException w:name="heading 3" w:semiHidden="1" w:uiPriority="9" w:unhideWhenUsed="1" w:qFormat="1"/>
-    <w:lsdException w:name="heading 4" w:semiHidden="1" w:uiPriority="9" w:unhideWhenUsed="1" w:qFormat="1"/>
-    <w:lsdException w:name="heading 5" w:semiHidden="1" w:uiPriority="9" w:unhideWhenUsed="1" w:qFormat="1"/>
-    <w:lsdException w:name="heading 6" w:semiHidden="1" w:uiPriority="9" w:unhideWhenUsed="1" w:qFormat="1"/>
-    <w:lsdException w:name="heading 7" w:semiHidden="1" w:uiPriority="9" w:unhideWhenUsed="1" w:qFormat="1"/>
-    <w:lsdException w:name="heading 8" w:semiHidden="1" w:uiPriority="9" w:unhideWhenUsed="1" w:qFormat="1"/>
-    <w:lsdException w:name="heading 9" w:semiHidden="1" w:uiPriority="9" w:unhideWhenUsed="1" w:qFormat="1"/>
-    <w:lsdException w:name="index 1" w:semiHidden="1" w:unhideWhenUsed="1"/>
-    <w:lsdException w:name="index 2" w:semiHidden="1" w:unhideWhenUsed="1"/>
-    <w:lsdException w:name="index 3" w:semiHidden="1" w:unhideWhenUsed="1"/>
-    <w:lsdException w:name="index 4" w:semiHidden="1" w:unhideWhenUsed="1"/>
-    <w:lsdException w:name="index 5" w:semiHidden="1" w:unhideWhenUsed="1"/>
-    <w:lsdException w:name="index 6" w:semiHidden="1" w:unhideWhenUsed="1"/>
-    <w:lsdException w:name="index 7" w:semiHidden="1" w:unhideWhenUsed="1"/>
-    <w:lsdException w:name="index 8" w:semiHidden="1" w:unhideWhenUsed="1"/>
-    <w:lsdException w:name="index 9" w:semiHidden="1" w:unhideWhenUsed="1"/>
-    <w:lsdException w:name="toc 1" w:semiHidden="1" w:uiPriority="39" w:unhideWhenUsed="1"/>
-    <w:lsdException w:name="toc 2" w:semiHidden="1" w:uiPriority="39" w:unhideWhenUsed="1"/>
-    <w:lsdException w:name="toc 3" w:semiHidden="1" w:uiPriority="39" w:unhideWhenUsed="1"/>
-    <w:lsdException w:name="toc 4" w:semiHidden="1" w:uiPriority="39" w:unhideWhenUsed="1"/>
-    <w:lsdException w:name="toc 5" w:semiHidden="1" w:uiPriority="39" w:unhideWhenUsed="1"/>
-    <w:lsdException w:name="toc 6" w:semiHidden="1" w:uiPriority="39" w:unhideWhenUsed="1"/>
-    <w:lsdException w:name="toc 7" w:semiHidden="1" w:uiPriority="39" w:unhideWhenUsed="1"/>
-    <w:lsdException w:name="toc 8" w:semiHidden="1" w:uiPriority="39" w:unhideWhenUsed="1"/>
-    <w:lsdException w:name="toc 9" w:semiHidden="1" w:uiPriority="39" w:unhideWhenUsed="1"/>
-    <w:lsdException w:name="Normal Indent" w:semiHidden="1" w:unhideWhenUsed="1"/>
-    <w:lsdException w:name="footnote text" w:semiHidden="1" w:unhideWhenUsed="1"/>
-    <w:lsdException w:name="annotation text" w:semiHidden="1" w:unhideWhenUsed="1"/>
-    <w:lsdException w:name="header" w:semiHidden="1" w:unhideWhenUsed="1"/>
-    <w:lsdException w:name="footer" w:semiHidden="1" w:unhideWhenUsed="1"/>
-    <w:lsdException w:name="index heading" w:semiHidden="1" w:unhideWhenUsed="1"/>
-    <w:lsdException w:name="caption" w:semiHidden="1" w:uiPriority="35" w:unhideWhenUsed="1" w:qFormat="1"/>
-    <w:lsdException w:name="table of figures" w:semiHidden="1" w:unhideWhenUsed="1"/>
-    <w:lsdException w:name="envelope address" w:semiHidden="1" w:unhideWhenUsed="1"/>
-    <w:lsdException w:name="envelope return" w:semiHidden="1" w:unhideWhenUsed="1"/>
-    <w:lsdException w:name="footnote reference" w:semiHidden="1" w:unhideWhenUsed="1"/>
-    <w:lsdException w:name="annotation reference" w:semiHidden="1" w:unhideWhenUsed="1"/>
-    <w:lsdException w:name="line number" w:semiHidden="1" w:unhideWhenUsed="1"/>
-    <w:lsdException w:name="page number" w:semiHidden="1" w:unhideWhenUsed="1"/>
-    <w:lsdException w:name="endnote reference" w:semiHidden="1" w:unhideWhenUsed="1"/>
-    <w:lsdException w:name="endnote text" w:semiHidden="1" w:unhideWhenUsed="1"/>
-    <w:lsdException w:name="table of authorities" w:semiHidden="1" w:unhideWhenUsed="1"/>
-    <w:lsdException w:name="macro" w:semiHidden="1" w:unhideWhenUsed="1"/>
-    <w:lsdException w:name="toa heading" w:semiHidden="1" w:unhideWhenUsed="1"/>
-    <w:lsdException w:name="List" w:semiHidden="1" w:unhideWhenUsed="1"/>
-    <w:lsdException w:name="List Bullet" w:semiHidden="1" w:unhideWhenUsed="1"/>
-    <w:lsdException w:name="List Number" w:semiHidden="1" w:unhideWhenUsed="1"/>
-    <w:lsdException w:name="List 2" w:semiHidden="1" w:unhideWhenUsed="1"/>
-    <w:lsdException w:name="List 3" w:semiHidden="1" w:unhideWhenUsed="1"/>
-    <w:lsdException w:name="List 4" w:semiHidden="1" w:unhideWhenUsed="1"/>
-    <w:lsdException w:name="List 5" w:semiHidden="1" w:unhideWhenUsed="1"/>
-    <w:lsdException w:name="List Bullet 2" w:semiHidden="1" w:unhideWhenUsed="1"/>
-    <w:lsdException w:name="List Bullet 3" w:semiHidden="1" w:unhideWhenUsed="1"/>
-    <w:lsdException w:name="List Bullet 4" w:semiHidden="1" w:unhideWhenUsed="1"/>
-    <w:lsdException w:name="List Bullet 5" w:semiHidden="1" w:unhideWhenUsed="1"/>
-    <w:lsdException w:name="List Number 2" w:semiHidden="1" w:unhideWhenUsed="1"/>
-    <w:lsdException w:name="List Number 3" w:semiHidden="1" w:unhideWhenUsed="1"/>
-    <w:lsdException w:name="List Number 4" w:semiHidden="1" w:unhideWhenUsed="1"/>
-    <w:lsdException w:name="List Number 5" w:semiHidden="1" w:unhideWhenUsed="1"/>
-    <w:lsdException w:name="Title" w:uiPriority="10" w:qFormat="1"/>
-    <w:lsdException w:name="Closing" w:semiHidden="1" w:unhideWhenUsed="1"/>
-    <w:lsdException w:name="Signature" w:semiHidden="1" w:unhideWhenUsed="1"/>
-    <w:lsdException w:name="Default Paragraph Font" w:semiHidden="1" w:uiPriority="1" w:unhideWhenUsed="1"/>
-    <w:lsdException w:name="Body Text" w:semiHidden="1" w:unhideWhenUsed="1"/>
-    <w:lsdException w:name="Body Text Indent" w:semiHidden="1" w:unhideWhenUsed="1"/>
-    <w:lsdException w:name="List Continue" w:semiHidden="1" w:unhideWhenUsed="1"/>
-    <w:lsdException w:name="List Continue 2" w:semiHidden="1" w:unhideWhenUsed="1"/>
-    <w:lsdException w:name="List Continue 3" w:semiHidden="1" w:unhideWhenUsed="1"/>
-    <w:lsdException w:name="List Continue 4" w:semiHidden="1" w:unhideWhenUsed="1"/>
-    <w:lsdException w:name="List Continue 5" w:semiHidden="1" w:unhideWhenUsed="1"/>
-    <w:lsdException w:name="Message Header" w:semiHidden="1" w:unhideWhenUsed="1"/>
-    <w:lsdException w:name="Subtitle" w:uiPriority="11" w:qFormat="1"/>
-    <w:lsdException w:name="Salutation" w:semiHidden="1" w:unhideWhenUsed="1"/>
-    <w:lsdException w:name="Date" w:semiHidden="1" w:unhideWhenUsed="1"/>
-    <w:lsdException w:name="Body Text First Indent" w:semiHidden="1" w:unhideWhenUsed="1"/>
-    <w:lsdException w:name="Body Text First Indent 2" w:semiHidden="1" w:unhideWhenUsed="1"/>
-    <w:lsdException w:name="Note Heading" w:semiHidden="1" w:unhideWhenUsed="1"/>
-    <w:lsdException w:name="Body Text 2" w:semiHidden="1" w:unhideWhenUsed="1"/>
-    <w:lsdException w:name="Body Text 3" w:semiHidden="1" w:unhideWhenUsed="1"/>
-    <w:lsdException w:name="Body Text Indent 2" w:semiHidden="1" w:unhideWhenUsed="1"/>
-    <w:lsdException w:name="Body Text Indent 3" w:semiHidden="1" w:unhideWhenUsed="1"/>
-    <w:lsdException w:name="Block Text" w:semiHidden="1" w:unhideWhenUsed="1"/>
-    <w:lsdException w:name="Hyperlink" w:semiHidden="1" w:unhideWhenUsed="1"/>
-    <w:lsdException w:name="FollowedHyperlink" w:semiHidden="1" w:unhideWhenUsed="1"/>
-    <w:lsdException w:name="Strong" w:uiPriority="22" w:qFormat="1"/>
-    <w:lsdException w:name="Emphasis" w:uiPriority="20" w:qFormat="1"/>
-    <w:lsdException w:name="Document Map" w:semiHidden="1" w:unhideWhenUsed="1"/>
-    <w:lsdException w:name="Plain Text" w:semiHidden="1" w:unhideWhenUsed="1"/>
-    <w:lsdException w:name="E-mail Signature" w:semiHidden="1" w:unhideWhenUsed="1"/>
-    <w:lsdException w:name="HTML Top of Form" w:semiHidden="1" w:unhideWhenUsed="1"/>
-    <w:lsdException w:name="HTML Bottom of Form" w:semiHidden="1" w:unhideWhenUsed="1"/>
-    <w:lsdException w:name="Normal (Web)" w:semiHidden="1" w:unhideWhenUsed="1"/>
-    <w:lsdException w:name="HTML Acronym" w:semiHidden="1" w:unhideWhenUsed="1"/>
-    <w:lsdException w:name="HTML Address" w:semiHidden="1" w:unhideWhenUsed="1"/>
-    <w:lsdException w:name="HTML Cite" w:semiHidden="1" w:unhideWhenUsed="1"/>
-    <w:lsdException w:name="HTML Code" w:semiHidden="1" w:unhideWhenUsed="1"/>
-    <w:lsdException w:name="HTML Definition" w:semiHidden="1" w:unhideWhenUsed="1"/>
-    <w:lsdException w:name="HTML Keyboard" w:semiHidden="1" w:unhideWhenUsed="1"/>
-    <w:lsdException w:name="HTML Preformatted" w:semiHidden="1" w:unhideWhenUsed="1"/>
-    <w:lsdException w:name="HTML Sample" w:semiHidden="1" w:unhideWhenUsed="1"/>
-    <w:lsdException w:name="HTML Typewriter" w:semiHidden="1" w:unhideWhenUsed="1"/>
-    <w:lsdException w:name="HTML Variable" w:semiHidden="1" w:unhideWhenUsed="1"/>
-    <w:lsdException w:name="Normal Table" w:semiHidden="1" w:unhideWhenUsed="1"/>
-    <w:lsdException w:name="annotation subject" w:semiHidden="1" w:unhideWhenUsed="1"/>
-    <w:lsdException w:name="No List" w:semiHidden="1" w:unhideWhenUsed="1"/>
-    <w:lsdException w:name="Outline List 1" w:semiHidden="1" w:unhideWhenUsed="1"/>
-    <w:lsdException w:name="Outline List 2" w:semiHidden="1" w:unhideWhenUsed="1"/>
-    <w:lsdException w:name="Outline List 3" w:semiHidden="1" w:unhideWhenUsed="1"/>
-    <w:lsdException w:name="Table Simple 1" w:semiHidden="1" w:unhideWhenUsed="1"/>
-    <w:lsdException w:name="Table Simple 2" w:semiHidden="1" w:unhideWhenUsed="1"/>
-    <w:lsdException w:name="Table Simple 3" w:semiHidden="1" w:unhideWhenUsed="1"/>
-    <w:lsdException w:name="Table Classic 1" w:semiHidden="1" w:unhideWhenUsed="1"/>
-    <w:lsdException w:name="Table Classic 2" w:semiHidden="1" w:unhideWhenUsed="1"/>
-    <w:lsdException w:name="Table Classic 3" w:semiHidden="1" w:unhideWhenUsed="1"/>
-    <w:lsdException w:name="Table Classic 4" w:semiHidden="1" w:unhideWhenUsed="1"/>
-    <w:lsdException w:name="Table Colorful 1" w:semiHidden="1" w:unhideWhenUsed="1"/>
-    <w:lsdException w:name="Table Colorful 2" w:semiHidden="1" w:unhideWhenUsed="1"/>
-    <w:lsdException w:name="Table Colorful 3" w:semiHidden="1" w:unhideWhenUsed="1"/>
-    <w:lsdException w:name="Table Columns 1" w:semiHidden="1" w:unhideWhenUsed="1"/>
-    <w:lsdException w:name="Table Columns 2" w:semiHidden="1" w:unhideWhenUsed="1"/>
-    <w:lsdException w:name="Table Columns 3" w:semiHidden="1" w:unhideWhenUsed="1"/>
-    <w:lsdException w:name="Table Columns 4" w:semiHidden="1" w:unhideWhenUsed="1"/>
-    <w:lsdException w:name="Table Columns 5" w:semiHidden="1" w:unhideWhenUsed="1"/>
-    <w:lsdException w:name="Table Grid 1" w:semiHidden="1" w:unhideWhenUsed="1"/>
-    <w:lsdException w:name="Table Grid 2" w:semiHidden="1" w:unhideWhenUsed="1"/>
-    <w:lsdException w:name="Table Grid 3" w:semiHidden="1" w:unhideWhenUsed="1"/>
-    <w:lsdException w:name="Table Grid 4" w:semiHidden="1" w:unhideWhenUsed="1"/>
-    <w:lsdException w:name="Table Grid 5" w:semiHidden="1" w:unhideWhenUsed="1"/>
-    <w:lsdException w:name="Table Grid 6" w:semiHidden="1" w:unhideWhenUsed="1"/>
-    <w:lsdException w:name="Table Grid 7" w:semiHidden="1" w:unhideWhenUsed="1"/>
-    <w:lsdException w:name="Table Grid 8" w:semiHidden="1" w:unhideWhenUsed="1"/>
-    <w:lsdException w:name="Table List 1" w:semiHidden="1" w:unhideWhenUsed="1"/>
-    <w:lsdException w:name="Table List 2" w:semiHidden="1" w:unhideWhenUsed="1"/>
-    <w:lsdException w:name="Table List 3" w:semiHidden="1" w:unhideWhenUsed="1"/>
-    <w:lsdException w:name="Table List 4" w:semiHidden="1" w:unhideWhenUsed="1"/>
-    <w:lsdException w:name="Table List 5" w:semiHidden="1" w:unhideWhenUsed="1"/>
-    <w:lsdException w:name="Table List 6" w:semiHidden="1" w:unhideWhenUsed="1"/>
-    <w:lsdException w:name="Table List 7" w:semiHidden="1" w:unhideWhenUsed="1"/>
-    <w:lsdException w:name="Table List 8" w:semiHidden="1" w:unhideWhenUsed="1"/>
-    <w:lsdException w:name="Table 3D effects 1" w:semiHidden="1" w:unhideWhenUsed="1"/>
-    <w:lsdException w:name="Table 3D effects 2" w:semiHidden="1" w:unhideWhenUsed="1"/>
-    <w:lsdException w:name="Table 3D effects 3" w:semiHidden="1" w:unhideWhenUsed="1"/>
-    <w:lsdException w:name="Table Contemporary" w:semiHidden="1" w:unhideWhenUsed="1"/>
-    <w:lsdException w:name="Table Elegant" w:semiHidden="1" w:unhideWhenUsed="1"/>
-    <w:lsdException w:name="Table Professional" w:semiHidden="1" w:unhideWhenUsed="1"/>
-    <w:lsdException w:name="Table Subtle 1" w:semiHidden="1" w:unhideWhenUsed="1"/>
-    <w:lsdException w:name="Table Subtle 2" w:semiHidden="1" w:unhideWhenUsed="1"/>
-    <w:lsdException w:name="Table Web 1" w:semiHidden="1" w:unhideWhenUsed="1"/>
-    <w:lsdException w:name="Table Web 2" w:semiHidden="1" w:unhideWhenUsed="1"/>
-    <w:lsdException w:name="Table Web 3" w:semiHidden="1" w:unhideWhenUsed="1"/>
-    <w:lsdException w:name="Balloon Text" w:semiHidden="1" w:unhideWhenUsed="1"/>
-    <w:lsdException w:name="Table Grid" w:uiPriority="39"/>
-    <w:lsdException w:name="Table Theme" w:semiHidden="1" w:unhideWhenUsed="1"/>
-    <w:lsdException w:name="Placeholder Text" w:semiHidden="1"/>
-    <w:lsdException w:name="No Spacing" w:uiPriority="1" w:qFormat="1"/>
-    <w:lsdException w:name="Light Shading" w:uiPriority="60"/>
-    <w:lsdException w:name="Light List" w:uiPriority="61"/>
-    <w:lsdException w:name="Light Grid" w:uiPriority="62"/>
-    <w:lsdException w:name="Medium Shading 1" w:uiPriority="63"/>
-    <w:lsdException w:name="Medium Shading 2" w:uiPriority="64"/>
-    <w:lsdException w:name="Medium List 1" w:uiPriority="65"/>
-    <w:lsdException w:name="Medium List 2" w:uiPriority="66"/>
-    <w:lsdException w:name="Medium Grid 1" w:uiPriority="67"/>
-    <w:lsdException w:name="Medium Grid 2" w:uiPriority="68"/>
-    <w:lsdException w:name="Medium Grid 3" w:uiPriority="69"/>
-    <w:lsdException w:name="Dark List" w:uiPriority="70"/>
-    <w:lsdException w:name="Colorful Shading" w:uiPriority="71"/>
-    <w:lsdException w:name="Colorful List" w:uiPriority="72"/>
-    <w:lsdException w:name="Colorful Grid" w:uiPriority="73"/>
-    <w:lsdException w:name="Light Shading Accent 1" w:uiPriority="60"/>
-    <w:lsdException w:name="Light List Accent 1" w:uiPriority="61"/>
-    <w:lsdException w:name="Light Grid Accent 1" w:uiPriority="62"/>
-    <w:lsdException w:name="Medium Shading 1 Accent 1" w:uiPriority="63"/>
-    <w:lsdException w:name="Medium Shading 2 Accent 1" w:uiPriority="64"/>
-    <w:lsdException w:name="Medium List 1 Accent 1" w:uiPriority="65"/>
-    <w:lsdException w:name="Revision" w:semiHidden="1"/>
-    <w:lsdException w:name="List Paragraph" w:uiPriority="34" w:qFormat="1"/>
-    <w:lsdException w:name="Quote" w:uiPriority="29" w:qFormat="1"/>
-    <w:lsdException w:name="Intense Quote" w:uiPriority="30" w:qFormat="1"/>
-    <w:lsdException w:name="Medium List 2 Accent 1" w:uiPriority="66"/>
-    <w:lsdException w:name="Medium Grid 1 Accent 1" w:uiPriority="67"/>
-    <w:lsdException w:name="Medium Grid 2 Accent 1" w:uiPriority="68"/>
-    <w:lsdException w:name="Medium Grid 3 Accent 1" w:uiPriority="69"/>
-    <w:lsdException w:name="Dark List Accent 1" w:uiPriority="70"/>
-    <w:lsdException w:name="Colorful Shading Accent 1" w:uiPriority="71"/>
-    <w:lsdException w:name="Colorful List Accent 1" w:uiPriority="72"/>
-    <w:lsdException w:name="Colorful Grid Accent 1" w:uiPriority="73"/>
-    <w:lsdException w:name="Light Shading Accent 2" w:uiPriority="60"/>
-    <w:lsdException w:name="Light List Accent 2" w:uiPriority="61"/>
-    <w:lsdException w:name="Light Grid Accent 2" w:uiPriority="62"/>
-    <w:lsdException w:name="Medium Shading 1 Accent 2" w:uiPriority="63"/>
-    <w:lsdException w:name="Medium Shading 2 Accent 2" w:uiPriority="64"/>
-    <w:lsdException w:name="Medium List 1 Accent 2" w:uiPriority="65"/>
-    <w:lsdException w:name="Medium List 2 Accent 2" w:uiPriority="66"/>
-    <w:lsdException w:name="Medium Grid 1 Accent 2" w:uiPriority="67"/>
-    <w:lsdException w:name="Medium Grid 2 Accent 2" w:uiPriority="68"/>
-    <w:lsdException w:name="Medium Grid 3 Accent 2" w:uiPriority="69"/>
-    <w:lsdException w:name="Dark List Accent 2" w:uiPriority="70"/>
-    <w:lsdException w:name="Colorful Shading Accent 2" w:uiPriority="71"/>
-    <w:lsdException w:name="Colorful List Accent 2" w:uiPriority="72"/>
-    <w:lsdException w:name="Colorful Grid Accent 2" w:uiPriority="73"/>
-    <w:lsdException w:name="Light Shading Accent 3" w:uiPriority="60"/>
-    <w:lsdException w:name="Light List Accent 3" w:uiPriority="61"/>
-    <w:lsdException w:name="Light Grid Accent 3" w:uiPriority="62"/>
-    <w:lsdException w:name="Medium Shading 1 Accent 3" w:uiPriority="63"/>
-    <w:lsdException w:name="Medium Shading 2 Accent 3" w:uiPriority="64"/>
-    <w:lsdException w:name="Medium List 1 Accent 3" w:uiPriority="65"/>
-    <w:lsdException w:name="Medium List 2 Accent 3" w:uiPriority="66"/>
-    <w:lsdException w:name="Medium Grid 1 Accent 3" w:uiPriority="67"/>
-    <w:lsdException w:name="Medium Grid 2 Accent 3" w:uiPriority="68"/>
-    <w:lsdException w:name="Medium Grid 3 Accent 3" w:uiPriority="69"/>
-    <w:lsdException w:name="Dark List Accent 3" w:uiPriority="70"/>
-    <w:lsdException w:name="Colorful Shading Accent 3" w:uiPriority="71"/>
-    <w:lsdException w:name="Colorful List Accent 3" w:uiPriority="72"/>
-    <w:lsdException w:name="Colorful Grid Accent 3" w:uiPriority="73"/>
-    <w:lsdException w:name="Light Shading Accent 4" w:uiPriority="60"/>
-    <w:lsdException w:name="Light List Accent 4" w:uiPriority="61"/>
-    <w:lsdException w:name="Light Grid Accent 4" w:uiPriority="62"/>
-    <w:lsdException w:name="Medium Shading 1 Accent 4" w:uiPriority="63"/>
-    <w:lsdException w:name="Medium Shading 2 Accent 4" w:uiPriority="64"/>
-    <w:lsdException w:name="Medium List 1 Accent 4" w:uiPriority="65"/>
-    <w:lsdException w:name="Medium List 2 Accent 4" w:uiPriority="66"/>
-    <w:lsdException w:name="Medium Grid 1 Accent 4" w:uiPriority="67"/>
-    <w:lsdException w:name="Medium Grid 2 Accent 4" w:uiPriority="68"/>
-    <w:lsdException w:name="Medium Grid 3 Accent 4" w:uiPriority="69"/>
-    <w:lsdException w:name="Dark List Accent 4" w:uiPriority="70"/>
-    <w:lsdException w:name="Colorful Shading Accent 4" w:uiPriority="71"/>
-    <w:lsdException w:name="Colorful List Accent 4" w:uiPriority="72"/>
-    <w:lsdException w:name="Colorful Grid Accent 4" w:uiPriority="73"/>
-    <w:lsdException w:name="Light Shading Accent 5" w:uiPriority="60"/>
-    <w:lsdException w:name="Light List Accent 5" w:uiPriority="61"/>
-    <w:lsdException w:name="Light Grid Accent 5" w:uiPriority="62"/>
-    <w:lsdException w:name="Medium Shading 1 Accent 5" w:uiPriority="63"/>
-    <w:lsdException w:name="Medium Shading 2 Accent 5" w:uiPriority="64"/>
-    <w:lsdException w:name="Medium List 1 Accent 5" w:uiPriority="65"/>
-    <w:lsdException w:name="Medium List 2 Accent 5" w:uiPriority="66"/>
-    <w:lsdException w:name="Medium Grid 1 Accent 5" w:uiPriority="67"/>
-    <w:lsdException w:name="Medium Grid 2 Accent 5" w:uiPriority="68"/>
-    <w:lsdException w:name="Medium Grid 3 Accent 5" w:uiPriority="69"/>
-    <w:lsdException w:name="Dark List Accent 5" w:uiPriority="70"/>
-    <w:lsdException w:name="Colorful Shading Accent 5" w:uiPriority="71"/>
-    <w:lsdException w:name="Colorful List Accent 5" w:uiPriority="72"/>
-    <w:lsdException w:name="Colorful Grid Accent 5" w:uiPriority="73"/>
-    <w:lsdException w:name="Light Shading Accent 6" w:uiPriority="60"/>
-    <w:lsdException w:name="Light List Accent 6" w:uiPriority="61"/>
-    <w:lsdException w:name="Light Grid Accent 6" w:uiPriority="62"/>
-    <w:lsdException w:name="Medium Shading 1 Accent 6" w:uiPriority="63"/>
-    <w:lsdException w:name="Medium Shading 2 Accent 6" w:uiPriority="64"/>
-    <w:lsdException w:name="Medium List 1 Accent 6" w:uiPriority="65"/>
-    <w:lsdException w:name="Medium List 2 Accent 6" w:uiPriority="66"/>
-    <w:lsdException w:name="Medium Grid 1 Accent 6" w:uiPriority="67"/>
-    <w:lsdException w:name="Medium Grid 2 Accent 6" w:uiPriority="68"/>
-    <w:lsdException w:name="Medium Grid 3 Accent 6" w:uiPriority="69"/>
-    <w:lsdException w:name="Dark List Accent 6" w:uiPriority="70"/>
-    <w:lsdException w:name="Colorful Shading Accent 6" w:uiPriority="71"/>
-    <w:lsdException w:name="Colorful List Accent 6" w:uiPriority="72"/>
-    <w:lsdException w:name="Colorful Grid Accent 6" w:uiPriority="73"/>
-    <w:lsdException w:name="Subtle Emphasis" w:uiPriority="19" w:qFormat="1"/>
-    <w:lsdException w:name="Intense Emphasis" w:uiPriority="21" w:qFormat="1"/>
-    <w:lsdException w:name="Subtle Reference" w:uiPriority="31" w:qFormat="1"/>
-    <w:lsdException w:name="Intense Reference" w:uiPriority="32" w:qFormat="1"/>
-    <w:lsdException w:name="Book Title" w:uiPriority="33" w:qFormat="1"/>
-    <w:lsdException w:name="Bibliography" w:semiHidden="1" w:uiPriority="37" w:unhideWhenUsed="1"/>
-    <w:lsdException w:name="TOC Heading" w:semiHidden="1" w:uiPriority="39" w:unhideWhenUsed="1" w:qFormat="1"/>
-    <w:lsdException w:name="Plain Table 1" w:uiPriority="41"/>
-    <w:lsdException w:name="Plain Table 2" w:uiPriority="42"/>
-    <w:lsdException w:name="Plain Table 3" w:uiPriority="43"/>
-    <w:lsdException w:name="Plain Table 4" w:uiPriority="44"/>
-    <w:lsdException w:name="Plain Table 5" w:uiPriority="45"/>
-    <w:lsdException w:name="Grid Table Light" w:uiPriority="40"/>
-    <w:lsdException w:name="Grid Table 1 Light" w:uiPriority="46"/>
-    <w:lsdException w:name="Grid Table 2" w:uiPriority="47"/>
-    <w:lsdException w:name="Grid Table 3" w:uiPriority="48"/>
-    <w:lsdException w:name="Grid Table 4" w:uiPriority="49"/>
-    <w:lsdException w:name="Grid Table 5 Dark" w:uiPriority="50"/>
-    <w:lsdException w:name="Grid Table 6 Colorful" w:uiPriority="51"/>
-    <w:lsdException w:name="Grid Table 7 Colorful" w:uiPriority="52"/>
-    <w:lsdException w:name="Grid Table 1 Light Accent 1" w:uiPriority="46"/>
-    <w:lsdException w:name="Grid Table 2 Accent 1" w:uiPriority="47"/>
-    <w:lsdException w:name="Grid Table 3 Accent 1" w:uiPriority="48"/>
-    <w:lsdException w:name="Grid Table 4 Accent 1" w:uiPriority="49"/>
-    <w:lsdException w:name="Grid Table 5 Dark Accent 1" w:uiPriority="50"/>
-    <w:lsdException w:name="Grid Table 6 Colorful Accent 1" w:uiPriority="51"/>
-    <w:lsdException w:name="Grid Table 7 Colorful Accent 1" w:uiPriority="52"/>
-    <w:lsdException w:name="Grid Table 1 Light Accent 2" w:uiPriority="46"/>
-    <w:lsdException w:name="Grid Table 2 Accent 2" w:uiPriority="47"/>
-    <w:lsdException w:name="Grid Table 3 Accent 2" w:uiPriority="48"/>
-    <w:lsdException w:name="Grid Table 4 Accent 2" w:uiPriority="49"/>
-    <w:lsdException w:name="Grid Table 5 Dark Accent 2" w:uiPriority="50"/>
-    <w:lsdException w:name="Grid Table 6 Colorful Accent 2" w:uiPriority="51"/>
-    <w:lsdException w:name="Grid Table 7 Colorful Accent 2" w:uiPriority="52"/>
-    <w:lsdException w:name="Grid Table 1 Light Accent 3" w:uiPriority="46"/>
-    <w:lsdException w:name="Grid Table 2 Accent 3" w:uiPriority="47"/>
-    <w:lsdException w:name="Grid Table 3 Accent 3" w:uiPriority="48"/>
-    <w:lsdException w:name="Grid Table 4 Accent 3" w:uiPriority="49"/>
-    <w:lsdException w:name="Grid Table 5 Dark Accent 3" w:uiPriority="50"/>
-    <w:lsdException w:name="Grid Table 6 Colorful Accent 3" w:uiPriority="51"/>
-    <w:lsdException w:name="Grid Table 7 Colorful Accent 3" w:uiPriority="52"/>
-    <w:lsdException w:name="Grid Table 1 Light Accent 4" w:uiPriority="46"/>
-    <w:lsdException w:name="Grid Table 2 Accent 4" w:uiPriority="47"/>
-    <w:lsdException w:name="Grid Table 3 Accent 4" w:uiPriority="48"/>
-    <w:lsdException w:name="Grid Table 4 Accent 4" w:uiPriority="49"/>
-    <w:lsdException w:name="Grid Table 5 Dark Accent 4" w:uiPriority="50"/>
-    <w:lsdException w:name="Grid Table 6 Colorful Accent 4" w:uiPriority="51"/>
-    <w:lsdException w:name="Grid Table 7 Colorful Accent 4" w:uiPriority="52"/>
-    <w:lsdException w:name="Grid Table 1 Light Accent 5" w:uiPriority="46"/>
-    <w:lsdException w:name="Grid Table 2 Accent 5" w:uiPriority="47"/>
-    <w:lsdException w:name="Grid Table 3 Accent 5" w:uiPriority="48"/>
-    <w:lsdException w:name="Grid Table 4 Accent 5" w:uiPriority="49"/>
-    <w:lsdException w:name="Grid Table 5 Dark Accent 5" w:uiPriority="50"/>
-    <w:lsdException w:name="Grid Table 6 Colorful Accent 5" w:uiPriority="51"/>
-    <w:lsdException w:name="Grid Table 7 Colorful Accent 5" w:uiPriority="52"/>
-    <w:lsdException w:name="Grid Table 1 Light Accent 6" w:uiPriority="46"/>
-    <w:lsdException w:name="Grid Table 2 Accent 6" w:uiPriority="47"/>
-    <w:lsdException w:name="Grid Table 3 Accent 6" w:uiPriority="48"/>
-    <w:lsdException w:name="Grid Table 4 Accent 6" w:uiPriority="49"/>
-    <w:lsdException w:name="Grid Table 5 Dark Accent 6" w:uiPriority="50"/>
-    <w:lsdException w:name="Grid Table 6 Colorful Accent 6" w:uiPriority="51"/>
-    <w:lsdException w:name="Grid Table 7 Colorful Accent 6" w:uiPriority="52"/>
-    <w:lsdException w:name="List Table 1 Light" w:uiPriority="46"/>
-    <w:lsdException w:name="List Table 2" w:uiPriority="47"/>
-    <w:lsdException w:name="List Table 3" w:uiPriority="48"/>
-    <w:lsdException w:name="List Table 4" w:uiPriority="49"/>
-    <w:lsdException w:name="List Table 5 Dark" w:uiPriority="50"/>
-    <w:lsdException w:name="List Table 6 Colorful" w:uiPriority="51"/>
-    <w:lsdException w:name="List Table 7 Colorful" w:uiPriority="52"/>
-    <w:lsdException w:name="List Table 1 Light Accent 1" w:uiPriority="46"/>
-    <w:lsdException w:name="List Table 2 Accent 1" w:uiPriority="47"/>
-    <w:lsdException w:name="List Table 3 Accent 1" w:uiPriority="48"/>
-    <w:lsdException w:name="List Table 4 Accent 1" w:uiPriority="49"/>
-    <w:lsdException w:name="List Table 5 Dark Accent 1" w:uiPriority="50"/>
-    <w:lsdException w:name="List Table 6 Colorful Accent 1" w:uiPriority="51"/>
-    <w:lsdException w:name="List Table 7 Colorful Accent 1" w:uiPriority="52"/>
-    <w:lsdException w:name="List Table 1 Light Accent 2" w:uiPriority="46"/>
-    <w:lsdException w:name="List Table 2 Accent 2" w:uiPriority="47"/>
-    <w:lsdException w:name="List Table 3 Accent 2" w:uiPriority="48"/>
-    <w:lsdException w:name="List Table 4 Accent 2" w:uiPriority="49"/>
-    <w:lsdException w:name="List Table 5 Dark Accent 2" w:uiPriority="50"/>
-    <w:lsdException w:name="List Table 6 Colorful Accent 2" w:uiPriority="51"/>
-    <w:lsdException w:name="List Table 7 Colorful Accent 2" w:uiPriority="52"/>
-    <w:lsdException w:name="List Table 1 Light Accent 3" w:uiPriority="46"/>
-    <w:lsdException w:name="List Table 2 Accent 3" w:uiPriority="47"/>
-    <w:lsdException w:name="List Table 3 Accent 3" w:uiPriority="48"/>
-    <w:lsdException w:name="List Table 4 Accent 3" w:uiPriority="49"/>
-    <w:lsdException w:name="List Table 5 Dark Accent 3" w:uiPriority="50"/>
-    <w:lsdException w:name="List Table 6 Colorful Accent 3" w:uiPriority="51"/>
-    <w:lsdException w:name="List Table 7 Colorful Accent 3" w:uiPriority="52"/>
-    <w:lsdException w:name="List Table 1 Light Accent 4" w:uiPriority="46"/>
-    <w:lsdException w:name="List Table 2 Accent 4" w:uiPriority="47"/>
-    <w:lsdException w:name="List Table 3 Accent 4" w:uiPriority="48"/>
-    <w:lsdException w:name="List Table 4 Accent 4" w:uiPriority="49"/>
-    <w:lsdException w:name="List Table 5 Dark Accent 4" w:uiPriority="50"/>
-    <w:lsdException w:name="List Table 6 Colorful Accent 4" w:uiPriority="51"/>
-    <w:lsdException w:name="List Table 7 Colorful Accent 4" w:uiPriority="52"/>
-    <w:lsdException w:name="List Table 1 Light Accent 5" w:uiPriority="46"/>
-    <w:lsdException w:name="List Table 2 Accent 5" w:uiPriority="47"/>
-    <w:lsdException w:name="List Table 3 Accent 5" w:uiPriority="48"/>
-    <w:lsdException w:name="List Table 4 Accent 5" w:uiPriority="49"/>
-    <w:lsdException w:name="List Table 5 Dark Accent 5" w:uiPriority="50"/>
-    <w:lsdException w:name="List Table 6 Colorful Accent 5" w:uiPriority="51"/>
-    <w:lsdException w:name="List Table 7 Colorful Accent 5" w:uiPriority="52"/>
-    <w:lsdException w:name="List Table 1 Light Accent 6" w:uiPriority="46"/>
-    <w:lsdException w:name="List Table 2 Accent 6" w:uiPriority="47"/>
-    <w:lsdException w:name="List Table 3 Accent 6" w:uiPriority="48"/>
-    <w:lsdException w:name="List Table 4 Accent 6" w:uiPriority="49"/>
-    <w:lsdException w:name="List Table 5 Dark Accent 6" w:uiPriority="50"/>
-    <w:lsdException w:name="List Table 6 Colorful Accent 6" w:uiPriority="51"/>
-    <w:lsdException w:name="List Table 7 Colorful Accent 6" w:uiPriority="52"/>
-    <w:lsdException w:name="Mention" w:semiHidden="1" w:unhideWhenUsed="1"/>
-    <w:lsdException w:name="Smart Hyperlink" w:semiHidden="1" w:unhideWhenUsed="1"/>
-    <w:lsdException w:name="Hashtag" w:semiHidden="1" w:unhideWhenUsed="1"/>
-    <w:lsdException w:name="Unresolved Mention" w:semiHidden="1" w:unhideWhenUsed="1"/>
+  <w:latentStyles w:defLockedState="0" w:defUIPriority="99" w:defSemiHidden="1" w:defUnhideWhenUsed="1" w:defQFormat="0" w:count="267">
+    <w:lsdException w:name="Normal" w:semiHidden="0" w:uiPriority="0" w:unhideWhenUsed="0" w:qFormat="1"/>
+    <w:lsdException w:name="heading 1" w:semiHidden="0" w:uiPriority="9" w:unhideWhenUsed="0" w:qFormat="1"/>
+    <w:lsdException w:name="heading 2" w:uiPriority="9" w:qFormat="1"/>
+    <w:lsdException w:name="heading 3" w:uiPriority="9" w:qFormat="1"/>
+    <w:lsdException w:name="heading 4" w:uiPriority="9" w:qFormat="1"/>
+    <w:lsdException w:name="heading 5" w:uiPriority="9" w:qFormat="1"/>
+    <w:lsdException w:name="heading 6" w:uiPriority="9" w:qFormat="1"/>
+    <w:lsdException w:name="heading 7" w:uiPriority="9" w:qFormat="1"/>
+    <w:lsdException w:name="heading 8" w:uiPriority="9" w:qFormat="1"/>
+    <w:lsdException w:name="heading 9" w:uiPriority="9" w:qFormat="1"/>
+    <w:lsdException w:name="toc 1" w:uiPriority="39"/>
+    <w:lsdException w:name="toc 2" w:uiPriority="39"/>
+    <w:lsdException w:name="toc 3" w:uiPriority="39"/>
+    <w:lsdException w:name="toc 4" w:uiPriority="39"/>
+    <w:lsdException w:name="toc 5" w:uiPriority="39"/>
+    <w:lsdException w:name="toc 6" w:uiPriority="39"/>
+    <w:lsdException w:name="toc 7" w:uiPriority="39"/>
+    <w:lsdException w:name="toc 8" w:uiPriority="39"/>
+    <w:lsdException w:name="toc 9" w:uiPriority="39"/>
+    <w:lsdException w:name="caption" w:uiPriority="35" w:qFormat="1"/>
+    <w:lsdException w:name="Title" w:semiHidden="0" w:uiPriority="10" w:unhideWhenUsed="0" w:qFormat="1"/>
+    <w:lsdException w:name="Default Paragraph Font" w:uiPriority="1"/>
+    <w:lsdException w:name="Subtitle" w:semiHidden="0" w:uiPriority="11" w:unhideWhenUsed="0" w:qFormat="1"/>
+    <w:lsdException w:name="Strong" w:semiHidden="0" w:uiPriority="22" w:unhideWhenUsed="0" w:qFormat="1"/>
+    <w:lsdException w:name="Emphasis" w:semiHidden="0" w:uiPriority="20" w:unhideWhenUsed="0" w:qFormat="1"/>
+    <w:lsdException w:name="Table Grid" w:semiHidden="0" w:uiPriority="39" w:unhideWhenUsed="0"/>
+    <w:lsdException w:name="Placeholder Text" w:unhideWhenUsed="0"/>
+    <w:lsdException w:name="No Spacing" w:semiHidden="0" w:uiPriority="1" w:unhideWhenUsed="0" w:qFormat="1"/>
+    <w:lsdException w:name="Light Shading" w:semiHidden="0" w:uiPriority="60" w:unhideWhenUsed="0"/>
+    <w:lsdException w:name="Light List" w:semiHidden="0" w:uiPriority="61" w:unhideWhenUsed="0"/>
+    <w:lsdException w:name="Light Grid" w:semiHidden="0" w:uiPriority="62" w:unhideWhenUsed="0"/>
+    <w:lsdException w:name="Medium Shading 1" w:semiHidden="0" w:uiPriority="63" w:unhideWhenUsed="0"/>
+    <w:lsdException w:name="Medium Shading 2" w:semiHidden="0" w:uiPriority="64" w:unhideWhenUsed="0"/>
+    <w:lsdException w:name="Medium List 1" w:semiHidden="0" w:uiPriority="65" w:unhideWhenUsed="0"/>
+    <w:lsdException w:name="Medium List 2" w:semiHidden="0" w:uiPriority="66" w:unhideWhenUsed="0"/>
+    <w:lsdException w:name="Medium Grid 1" w:semiHidden="0" w:uiPriority="67" w:unhideWhenUsed="0"/>
+    <w:lsdException w:name="Medium Grid 2" w:semiHidden="0" w:uiPriority="68" w:unhideWhenUsed="0"/>
+    <w:lsdException w:name="Medium Grid 3" w:semiHidden="0" w:uiPriority="69" w:unhideWhenUsed="0"/>
+    <w:lsdException w:name="Dark List" w:semiHidden="0" w:uiPriority="70" w:unhideWhenUsed="0"/>
+    <w:lsdException w:name="Colorful Shading" w:semiHidden="0" w:uiPriority="71" w:unhideWhenUsed="0"/>
+    <w:lsdException w:name="Colorful List" w:semiHidden="0" w:uiPriority="72" w:unhideWhenUsed="0"/>
+    <w:lsdException w:name="Colorful Grid" w:semiHidden="0" w:uiPriority="73" w:unhideWhenUsed="0"/>
+    <w:lsdException w:name="Light Shading Accent 1" w:semiHidden="0" w:uiPriority="60" w:unhideWhenUsed="0"/>
+    <w:lsdException w:name="Light List Accent 1" w:semiHidden="0" w:uiPriority="61" w:unhideWhenUsed="0"/>
+    <w:lsdException w:name="Light Grid Accent 1" w:semiHidden="0" w:uiPriority="62" w:unhideWhenUsed="0"/>
+    <w:lsdException w:name="Medium Shading 1 Accent 1" w:semiHidden="0" w:uiPriority="63" w:unhideWhenUsed="0"/>
+    <w:lsdException w:name="Medium Shading 2 Accent 1" w:semiHidden="0" w:uiPriority="64" w:unhideWhenUsed="0"/>
+    <w:lsdException w:name="Medium List 1 Accent 1" w:semiHidden="0" w:uiPriority="65" w:unhideWhenUsed="0"/>
+    <w:lsdException w:name="Revision" w:unhideWhenUsed="0"/>
+    <w:lsdException w:name="List Paragraph" w:semiHidden="0" w:uiPriority="34" w:unhideWhenUsed="0" w:qFormat="1"/>
+    <w:lsdException w:name="Quote" w:semiHidden="0" w:uiPriority="29" w:unhideWhenUsed="0" w:qFormat="1"/>
+    <w:lsdException w:name="Intense Quote" w:semiHidden="0" w:uiPriority="30" w:unhideWhenUsed="0" w:qFormat="1"/>
+    <w:lsdException w:name="Medium List 2 Accent 1" w:semiHidden="0" w:uiPriority="66" w:unhideWhenUsed="0"/>
+    <w:lsdException w:name="Medium Grid 1 Accent 1" w:semiHidden="0" w:uiPriority="67" w:unhideWhenUsed="0"/>
+    <w:lsdException w:name="Medium Grid 2 Accent 1" w:semiHidden="0" w:uiPriority="68" w:unhideWhenUsed="0"/>
+    <w:lsdException w:name="Medium Grid 3 Accent 1" w:semiHidden="0" w:uiPriority="69" w:unhideWhenUsed="0"/>
+    <w:lsdException w:name="Dark List Accent 1" w:semiHidden="0" w:uiPriority="70" w:unhideWhenUsed="0"/>
+    <w:lsdException w:name="Colorful Shading Accent 1" w:semiHidden="0" w:uiPriority="71" w:unhideWhenUsed="0"/>
+    <w:lsdException w:name="Colorful List Accent 1" w:semiHidden="0" w:uiPriority="72" w:unhideWhenUsed="0"/>
+    <w:lsdException w:name="Colorful Grid Accent 1" w:semiHidden="0" w:uiPriority="73" w:unhideWhenUsed="0"/>
+    <w:lsdException w:name="Light Shading Accent 2" w:semiHidden="0" w:uiPriority="60" w:unhideWhenUsed="0"/>
+    <w:lsdException w:name="Light List Accent 2" w:semiHidden="0" w:uiPriority="61" w:unhideWhenUsed="0"/>
+    <w:lsdException w:name="Light Grid Accent 2" w:semiHidden="0" w:uiPriority="62" w:unhideWhenUsed="0"/>
+    <w:lsdException w:name="Medium Shading 1 Accent 2" w:semiHidden="0" w:uiPriority="63" w:unhideWhenUsed="0"/>
+    <w:lsdException w:name="Medium Shading 2 Accent 2" w:semiHidden="0" w:uiPriority="64" w:unhideWhenUsed="0"/>
+    <w:lsdException w:name="Medium List 1 Accent 2" w:semiHidden="0" w:uiPriority="65" w:unhideWhenUsed="0"/>
+    <w:lsdException w:name="Medium List 2 Accent 2" w:semiHidden="0" w:uiPriority="66" w:unhideWhenUsed="0"/>
+    <w:lsdException w:name="Medium Grid 1 Accent 2" w:semiHidden="0" w:uiPriority="67" w:unhideWhenUsed="0"/>
+    <w:lsdException w:name="Medium Grid 2 Accent 2" w:semiHidden="0" w:uiPriority="68" w:unhideWhenUsed="0"/>
+    <w:lsdException w:name="Medium Grid 3 Accent 2" w:semiHidden="0" w:uiPriority="69" w:unhideWhenUsed="0"/>
+    <w:lsdException w:name="Dark List Accent 2" w:semiHidden="0" w:uiPriority="70" w:unhideWhenUsed="0"/>
+    <w:lsdException w:name="Colorful Shading Accent 2" w:semiHidden="0" w:uiPriority="71" w:unhideWhenUsed="0"/>
+    <w:lsdException w:name="Colorful List Accent 2" w:semiHidden="0" w:uiPriority="72" w:unhideWhenUsed="0"/>
+    <w:lsdException w:name="Colorful Grid Accent 2" w:semiHidden="0" w:uiPriority="73" w:unhideWhenUsed="0"/>
+    <w:lsdException w:name="Light Shading Accent 3" w:semiHidden="0" w:uiPriority="60" w:unhideWhenUsed="0"/>
+    <w:lsdException w:name="Light List Accent 3" w:semiHidden="0" w:uiPriority="61" w:unhideWhenUsed="0"/>
+    <w:lsdException w:name="Light Grid Accent 3" w:semiHidden="0" w:uiPriority="62" w:unhideWhenUsed="0"/>
+    <w:lsdException w:name="Medium Shading 1 Accent 3" w:semiHidden="0" w:uiPriority="63" w:unhideWhenUsed="0"/>
+    <w:lsdException w:name="Medium Shading 2 Accent 3" w:semiHidden="0" w:uiPriority="64" w:unhideWhenUsed="0"/>
+    <w:lsdException w:name="Medium List 1 Accent 3" w:semiHidden="0" w:uiPriority="65" w:unhideWhenUsed="0"/>
+    <w:lsdException w:name="Medium List 2 Accent 3" w:semiHidden="0" w:uiPriority="66" w:unhideWhenUsed="0"/>
+    <w:lsdException w:name="Medium Grid 1 Accent 3" w:semiHidden="0" w:uiPriority="67" w:unhideWhenUsed="0"/>
+    <w:lsdException w:name="Medium Grid 2 Accent 3" w:semiHidden="0" w:uiPriority="68" w:unhideWhenUsed="0"/>
+    <w:lsdException w:name="Medium Grid 3 Accent 3" w:semiHidden="0" w:uiPriority="69" w:unhideWhenUsed="0"/>
+    <w:lsdException w:name="Dark List Accent 3" w:semiHidden="0" w:uiPriority="70" w:unhideWhenUsed="0"/>
+    <w:lsdException w:name="Colorful Shading Accent 3" w:semiHidden="0" w:uiPriority="71" w:unhideWhenUsed="0"/>
+    <w:lsdException w:name="Colorful List Accent 3" w:semiHidden="0" w:uiPriority="72" w:unhideWhenUsed="0"/>
+    <w:lsdException w:name="Colorful Grid Accent 3" w:semiHidden="0" w:uiPriority="73" w:unhideWhenUsed="0"/>
+    <w:lsdException w:name="Light Shading Accent 4" w:semiHidden="0" w:uiPriority="60" w:unhideWhenUsed="0"/>
+    <w:lsdException w:name="Light List Accent 4" w:semiHidden="0" w:uiPriority="61" w:unhideWhenUsed="0"/>
+    <w:lsdException w:name="Light Grid Accent 4" w:semiHidden="0" w:uiPriority="62" w:unhideWhenUsed="0"/>
+    <w:lsdException w:name="Medium Shading 1 Accent 4" w:semiHidden="0" w:uiPriority="63" w:unhideWhenUsed="0"/>
+    <w:lsdException w:name="Medium Shading 2 Accent 4" w:semiHidden="0" w:uiPriority="64" w:unhideWhenUsed="0"/>
+    <w:lsdException w:name="Medium List 1 Accent 4" w:semiHidden="0" w:uiPriority="65" w:unhideWhenUsed="0"/>
+    <w:lsdException w:name="Medium List 2 Accent 4" w:semiHidden="0" w:uiPriority="66" w:unhideWhenUsed="0"/>
+    <w:lsdException w:name="Medium Grid 1 Accent 4" w:semiHidden="0" w:uiPriority="67" w:unhideWhenUsed="0"/>
+    <w:lsdException w:name="Medium Grid 2 Accent 4" w:semiHidden="0" w:uiPriority="68" w:unhideWhenUsed="0"/>
+    <w:lsdException w:name="Medium Grid 3 Accent 4" w:semiHidden="0" w:uiPriority="69" w:unhideWhenUsed="0"/>
+    <w:lsdException w:name="Dark List Accent 4" w:semiHidden="0" w:uiPriority="70" w:unhideWhenUsed="0"/>
+    <w:lsdException w:name="Colorful Shading Accent 4" w:semiHidden="0" w:uiPriority="71" w:unhideWhenUsed="0"/>
+    <w:lsdException w:name="Colorful List Accent 4" w:semiHidden="0" w:uiPriority="72" w:unhideWhenUsed="0"/>
+    <w:lsdException w:name="Colorful Grid Accent 4" w:semiHidden="0" w:uiPriority="73" w:unhideWhenUsed="0"/>
+    <w:lsdException w:name="Light Shading Accent 5" w:semiHidden="0" w:uiPriority="60" w:unhideWhenUsed="0"/>
+    <w:lsdException w:name="Light List Accent 5" w:semiHidden="0" w:uiPriority="61" w:unhideWhenUsed="0"/>
+    <w:lsdException w:name="Light Grid Accent 5" w:semiHidden="0" w:uiPriority="62" w:unhideWhenUsed="0"/>
+    <w:lsdException w:name="Medium Shading 1 Accent 5" w:semiHidden="0" w:uiPriority="63" w:unhideWhenUsed="0"/>
+    <w:lsdException w:name="Medium Shading 2 Accent 5" w:semiHidden="0" w:uiPriority="64" w:unhideWhenUsed="0"/>
+    <w:lsdException w:name="Medium List 1 Accent 5" w:semiHidden="0" w:uiPriority="65" w:unhideWhenUsed="0"/>
+    <w:lsdException w:name="Medium List 2 Accent 5" w:semiHidden="0" w:uiPriority="66" w:unhideWhenUsed="0"/>
+    <w:lsdException w:name="Medium Grid 1 Accent 5" w:semiHidden="0" w:uiPriority="67" w:unhideWhenUsed="0"/>
+    <w:lsdException w:name="Medium Grid 2 Accent 5" w:semiHidden="0" w:uiPriority="68" w:unhideWhenUsed="0"/>
+    <w:lsdException w:name="Medium Grid 3 Accent 5" w:semiHidden="0" w:uiPriority="69" w:unhideWhenUsed="0"/>
+    <w:lsdException w:name="Dark List Accent 5" w:semiHidden="0" w:uiPriority="70" w:unhideWhenUsed="0"/>
+    <w:lsdException w:name="Colorful Shading Accent 5" w:semiHidden="0" w:uiPriority="71" w:unhideWhenUsed="0"/>
+    <w:lsdException w:name="Colorful List Accent 5" w:semiHidden="0" w:uiPriority="72" w:unhideWhenUsed="0"/>
+    <w:lsdException w:name="Colorful Grid Accent 5" w:semiHidden="0" w:uiPriority="73" w:unhideWhenUsed="0"/>
+    <w:lsdException w:name="Light Shading Accent 6" w:semiHidden="0" w:uiPriority="60" w:unhideWhenUsed="0"/>
+    <w:lsdException w:name="Light List Accent 6" w:semiHidden="0" w:uiPriority="61" w:unhideWhenUsed="0"/>
+    <w:lsdException w:name="Light Grid Accent 6" w:semiHidden="0" w:uiPriority="62" w:unhideWhenUsed="0"/>
+    <w:lsdException w:name="Medium Shading 1 Accent 6" w:semiHidden="0" w:uiPriority="63" w:unhideWhenUsed="0"/>
+    <w:lsdException w:name="Medium Shading 2 Accent 6" w:semiHidden="0" w:uiPriority="64" w:unhideWhenUsed="0"/>
+    <w:lsdException w:name="Medium List 1 Accent 6" w:semiHidden="0" w:uiPriority="65" w:unhideWhenUsed="0"/>
+    <w:lsdException w:name="Medium List 2 Accent 6" w:semiHidden="0" w:uiPriority="66" w:unhideWhenUsed="0"/>
+    <w:lsdException w:name="Medium Grid 1 Accent 6" w:semiHidden="0" w:uiPriority="67" w:unhideWhenUsed="0"/>
+    <w:lsdException w:name="Medium Grid 2 Accent 6" w:semiHidden="0" w:uiPriority="68" w:unhideWhenUsed="0"/>
+    <w:lsdException w:name="Medium Grid 3 Accent 6" w:semiHidden="0" w:uiPriority="69" w:unhideWhenUsed="0"/>
+    <w:lsdException w:name="Dark List Accent 6" w:semiHidden="0" w:uiPriority="70" w:unhideWhenUsed="0"/>
+    <w:lsdException w:name="Colorful Shading Accent 6" w:semiHidden="0" w:uiPriority="71" w:unhideWhenUsed="0"/>
+    <w:lsdException w:name="Colorful List Accent 6" w:semiHidden="0" w:uiPriority="72" w:unhideWhenUsed="0"/>
+    <w:lsdException w:name="Colorful Grid Accent 6" w:semiHidden="0" w:uiPriority="73" w:unhideWhenUsed="0"/>
+    <w:lsdException w:name="Subtle Emphasis" w:semiHidden="0" w:uiPriority="19" w:unhideWhenUsed="0" w:qFormat="1"/>
+    <w:lsdException w:name="Intense Emphasis" w:semiHidden="0" w:uiPriority="21" w:unhideWhenUsed="0" w:qFormat="1"/>
+    <w:lsdException w:name="Subtle Reference" w:semiHidden="0" w:uiPriority="31" w:unhideWhenUsed="0" w:qFormat="1"/>
+    <w:lsdException w:name="Intense Reference" w:semiHidden="0" w:uiPriority="32" w:unhideWhenUsed="0" w:qFormat="1"/>
+    <w:lsdException w:name="Book Title" w:semiHidden="0" w:uiPriority="33" w:unhideWhenUsed="0" w:qFormat="1"/>
+    <w:lsdException w:name="Bibliography" w:uiPriority="37"/>
+    <w:lsdException w:name="TOC Heading" w:uiPriority="39" w:qFormat="1"/>
   </w:latentStyles>
   <w:style w:type="paragraph" w:default="1" w:styleId="Normal">
     <w:name w:val="Normal"/>
     <w:qFormat/>
+    <w:rsid w:val="00F249DE"/>
   </w:style>
-  <w:style w:type="paragraph" w:styleId="Titre1">
+  <w:style w:type="paragraph" w:styleId="Heading1">
     <w:name w:val="heading 1"/>
     <w:basedOn w:val="Normal"/>
     <w:next w:val="Normal"/>
-    <w:link w:val="Titre1Car"/>
+    <w:link w:val="Heading1Char"/>
     <w:uiPriority w:val="9"/>
     <w:qFormat/>
     <w:rsid w:val="004801DC"/>
@@ -2127,11 +1865,11 @@
       <w:szCs w:val="32"/>
     </w:rPr>
   </w:style>
-  <w:style w:type="paragraph" w:styleId="Titre2">
+  <w:style w:type="paragraph" w:styleId="Heading2">
     <w:name w:val="heading 2"/>
     <w:basedOn w:val="Normal"/>
     <w:next w:val="Normal"/>
-    <w:link w:val="Titre2Car"/>
+    <w:link w:val="Heading2Char"/>
     <w:uiPriority w:val="9"/>
     <w:unhideWhenUsed/>
     <w:qFormat/>
@@ -2149,11 +1887,11 @@
       <w:szCs w:val="26"/>
     </w:rPr>
   </w:style>
-  <w:style w:type="paragraph" w:styleId="Titre3">
+  <w:style w:type="paragraph" w:styleId="Heading3">
     <w:name w:val="heading 3"/>
     <w:basedOn w:val="Normal"/>
     <w:next w:val="Normal"/>
-    <w:link w:val="Titre3Car"/>
+    <w:link w:val="Heading3Char"/>
     <w:uiPriority w:val="9"/>
     <w:unhideWhenUsed/>
     <w:qFormat/>
@@ -2171,17 +1909,17 @@
       <w:szCs w:val="24"/>
     </w:rPr>
   </w:style>
-  <w:style w:type="character" w:default="1" w:styleId="Policepardfaut">
+  <w:style w:type="character" w:default="1" w:styleId="DefaultParagraphFont">
     <w:name w:val="Default Paragraph Font"/>
     <w:uiPriority w:val="1"/>
-    <w:semiHidden/>
     <w:unhideWhenUsed/>
   </w:style>
-  <w:style w:type="table" w:default="1" w:styleId="TableauNormal">
+  <w:style w:type="table" w:default="1" w:styleId="TableNormal">
     <w:name w:val="Normal Table"/>
     <w:uiPriority w:val="99"/>
     <w:semiHidden/>
     <w:unhideWhenUsed/>
+    <w:qFormat/>
     <w:tblPr>
       <w:tblInd w:w="0" w:type="dxa"/>
       <w:tblCellMar>
@@ -2192,17 +1930,17 @@
       </w:tblCellMar>
     </w:tblPr>
   </w:style>
-  <w:style w:type="numbering" w:default="1" w:styleId="Aucuneliste">
+  <w:style w:type="numbering" w:default="1" w:styleId="NoList">
     <w:name w:val="No List"/>
     <w:uiPriority w:val="99"/>
     <w:semiHidden/>
     <w:unhideWhenUsed/>
   </w:style>
-  <w:style w:type="paragraph" w:styleId="Titre">
+  <w:style w:type="paragraph" w:styleId="Title">
     <w:name w:val="Title"/>
     <w:basedOn w:val="Normal"/>
     <w:next w:val="Normal"/>
-    <w:link w:val="TitreCar"/>
+    <w:link w:val="TitleChar"/>
     <w:uiPriority w:val="10"/>
     <w:qFormat/>
     <w:rsid w:val="0019437E"/>
@@ -2219,10 +1957,10 @@
       <w:lang w:eastAsia="fr-FR"/>
     </w:rPr>
   </w:style>
-  <w:style w:type="character" w:customStyle="1" w:styleId="TitreCar">
-    <w:name w:val="Titre Car"/>
-    <w:basedOn w:val="Policepardfaut"/>
-    <w:link w:val="Titre"/>
+  <w:style w:type="character" w:customStyle="1" w:styleId="TitleChar">
+    <w:name w:val="Title Char"/>
+    <w:basedOn w:val="DefaultParagraphFont"/>
+    <w:link w:val="Title"/>
     <w:uiPriority w:val="10"/>
     <w:rsid w:val="0019437E"/>
     <w:rPr>
@@ -2234,10 +1972,10 @@
       <w:lang w:eastAsia="fr-FR"/>
     </w:rPr>
   </w:style>
-  <w:style w:type="character" w:customStyle="1" w:styleId="Titre1Car">
-    <w:name w:val="Titre 1 Car"/>
-    <w:basedOn w:val="Policepardfaut"/>
-    <w:link w:val="Titre1"/>
+  <w:style w:type="character" w:customStyle="1" w:styleId="Heading1Char">
+    <w:name w:val="Heading 1 Char"/>
+    <w:basedOn w:val="DefaultParagraphFont"/>
+    <w:link w:val="Heading1"/>
     <w:uiPriority w:val="9"/>
     <w:rsid w:val="004801DC"/>
     <w:rPr>
@@ -2247,10 +1985,10 @@
       <w:szCs w:val="32"/>
     </w:rPr>
   </w:style>
-  <w:style w:type="character" w:customStyle="1" w:styleId="Titre2Car">
-    <w:name w:val="Titre 2 Car"/>
-    <w:basedOn w:val="Policepardfaut"/>
-    <w:link w:val="Titre2"/>
+  <w:style w:type="character" w:customStyle="1" w:styleId="Heading2Char">
+    <w:name w:val="Heading 2 Char"/>
+    <w:basedOn w:val="DefaultParagraphFont"/>
+    <w:link w:val="Heading2"/>
     <w:uiPriority w:val="9"/>
     <w:rsid w:val="00717022"/>
     <w:rPr>
@@ -2260,7 +1998,7 @@
       <w:szCs w:val="26"/>
     </w:rPr>
   </w:style>
-  <w:style w:type="paragraph" w:styleId="Paragraphedeliste">
+  <w:style w:type="paragraph" w:styleId="ListParagraph">
     <w:name w:val="List Paragraph"/>
     <w:basedOn w:val="Normal"/>
     <w:uiPriority w:val="34"/>
@@ -2271,7 +2009,7 @@
       <w:contextualSpacing/>
     </w:pPr>
   </w:style>
-  <w:style w:type="paragraph" w:styleId="Lgende">
+  <w:style w:type="paragraph" w:styleId="Caption">
     <w:name w:val="caption"/>
     <w:basedOn w:val="Normal"/>
     <w:next w:val="Normal"/>
@@ -2290,10 +2028,10 @@
       <w:szCs w:val="18"/>
     </w:rPr>
   </w:style>
-  <w:style w:type="character" w:customStyle="1" w:styleId="Titre3Car">
-    <w:name w:val="Titre 3 Car"/>
-    <w:basedOn w:val="Policepardfaut"/>
-    <w:link w:val="Titre3"/>
+  <w:style w:type="character" w:customStyle="1" w:styleId="Heading3Char">
+    <w:name w:val="Heading 3 Char"/>
+    <w:basedOn w:val="DefaultParagraphFont"/>
+    <w:link w:val="Heading3"/>
     <w:uiPriority w:val="9"/>
     <w:rsid w:val="00096C8C"/>
     <w:rPr>
@@ -2301,6 +2039,36 @@
       <w:color w:val="1F4D78" w:themeColor="accent1" w:themeShade="7F"/>
       <w:sz w:val="24"/>
       <w:szCs w:val="24"/>
+    </w:rPr>
+  </w:style>
+  <w:style w:type="paragraph" w:styleId="BalloonText">
+    <w:name w:val="Balloon Text"/>
+    <w:basedOn w:val="Normal"/>
+    <w:link w:val="BalloonTextChar"/>
+    <w:uiPriority w:val="99"/>
+    <w:semiHidden/>
+    <w:unhideWhenUsed/>
+    <w:rsid w:val="005F2579"/>
+    <w:pPr>
+      <w:spacing w:after="0" w:line="240" w:lineRule="auto"/>
+    </w:pPr>
+    <w:rPr>
+      <w:rFonts w:ascii="Tahoma" w:hAnsi="Tahoma" w:cs="Tahoma"/>
+      <w:sz w:val="16"/>
+      <w:szCs w:val="16"/>
+    </w:rPr>
+  </w:style>
+  <w:style w:type="character" w:customStyle="1" w:styleId="BalloonTextChar">
+    <w:name w:val="Balloon Text Char"/>
+    <w:basedOn w:val="DefaultParagraphFont"/>
+    <w:link w:val="BalloonText"/>
+    <w:uiPriority w:val="99"/>
+    <w:semiHidden/>
+    <w:rsid w:val="005F2579"/>
+    <w:rPr>
+      <w:rFonts w:ascii="Tahoma" w:hAnsi="Tahoma" w:cs="Tahoma"/>
+      <w:sz w:val="16"/>
+      <w:szCs w:val="16"/>
     </w:rPr>
   </w:style>
 </w:styles>
@@ -2349,7 +2117,7 @@
     </a:clrScheme>
     <a:fontScheme name="Office">
       <a:majorFont>
-        <a:latin typeface="Calibri Light" panose="020F0302020204030204"/>
+        <a:latin typeface="Calibri Light"/>
         <a:ea typeface=""/>
         <a:cs typeface=""/>
         <a:font script="Jpan" typeface="游ゴシック Light"/>
@@ -2384,7 +2152,7 @@
         <a:font script="Geor" typeface="Sylfaen"/>
       </a:majorFont>
       <a:minorFont>
-        <a:latin typeface="Calibri" panose="020F0502020204030204"/>
+        <a:latin typeface="Calibri"/>
         <a:ea typeface=""/>
         <a:cs typeface=""/>
         <a:font script="Jpan" typeface="游明朝"/>
@@ -2561,7 +2329,7 @@
   <a:extraClrSchemeLst/>
   <a:extLst>
     <a:ext uri="{05A4C25C-085E-4340-85A3-A5531E510DB2}">
-      <thm15:themeFamily xmlns:thm15="http://schemas.microsoft.com/office/thememl/2012/main" name="Office Theme" id="{62F939B6-93AF-4DB8-9C6B-D6C7DFDC589F}" vid="{4A3C46E8-61CC-4603-A589-7422A47A8E4A}"/>
+      <thm15:themeFamily xmlns:thm15="http://schemas.microsoft.com/office/thememl/2012/main" xmlns="" name="Office Theme" id="{62F939B6-93AF-4DB8-9C6B-D6C7DFDC589F}" vid="{4A3C46E8-61CC-4603-A589-7422A47A8E4A}"/>
     </a:ext>
   </a:extLst>
 </a:theme>

</xml_diff>